<commit_message>
Lavet draft til brief
</commit_message>
<xml_diff>
--- a/OOAD Project Documentation/Use cases til Swimclub 1. sem. opg..docx
+++ b/OOAD Project Documentation/Use cases til Swimclub 1. sem. opg..docx
@@ -221,17 +221,10 @@
       </w:r>
     </w:p>
     <w:p/>
-    <w:p/>
-    <w:p/>
-    <w:p/>
-    <w:p/>
-    <w:p/>
-    <w:p/>
-    <w:p/>
-    <w:p/>
     <w:tbl>
       <w:tblPr>
         <w:tblStyle w:val="Tabel-Gitter"/>
+        <w:tblpPr w:leftFromText="141" w:rightFromText="141" w:vertAnchor="text" w:horzAnchor="margin" w:tblpY="3609"/>
         <w:tblW w:w="0" w:type="auto"/>
         <w:tblLook w:val="04A0" w:firstRow="1" w:lastRow="0" w:firstColumn="1" w:lastColumn="0" w:noHBand="0" w:noVBand="1"/>
       </w:tblPr>
@@ -319,13 +312,7 @@
           </w:tcPr>
           <w:p>
             <w:r>
-              <w:t xml:space="preserve">Kassér skal kunne ændre medlemmers medlemskab </w:t>
-            </w:r>
-            <w:r>
-              <w:t>til</w:t>
-            </w:r>
-            <w:r>
-              <w:t xml:space="preserve"> passivt medlemskab.</w:t>
+              <w:t>Kassér skal kunne ændre medlemmers medlemskab til passivt medlemskab.</w:t>
             </w:r>
           </w:p>
         </w:tc>
@@ -350,10 +337,7 @@
           </w:tcPr>
           <w:p>
             <w:r>
-              <w:t>Kassér</w:t>
-            </w:r>
-            <w:r>
-              <w:t>.</w:t>
+              <w:t>Kassér.</w:t>
             </w:r>
           </w:p>
         </w:tc>
@@ -415,10 +399,10 @@
         </w:tc>
       </w:tr>
     </w:tbl>
-    <w:p/>
     <w:tbl>
       <w:tblPr>
         <w:tblStyle w:val="Tabel-Gitter"/>
+        <w:tblpPr w:leftFromText="141" w:rightFromText="141" w:vertAnchor="text" w:horzAnchor="margin" w:tblpY="6984"/>
         <w:tblW w:w="0" w:type="auto"/>
         <w:tblLook w:val="04A0" w:firstRow="1" w:lastRow="0" w:firstColumn="1" w:lastColumn="0" w:noHBand="0" w:noVBand="1"/>
       </w:tblPr>
@@ -566,10 +550,10 @@
         </w:tc>
       </w:tr>
     </w:tbl>
-    <w:p/>
     <w:tbl>
       <w:tblPr>
         <w:tblStyle w:val="Tabel-Gitter"/>
+        <w:tblpPr w:leftFromText="141" w:rightFromText="141" w:vertAnchor="text" w:horzAnchor="margin" w:tblpY="9864"/>
         <w:tblW w:w="0" w:type="auto"/>
         <w:tblLook w:val="04A0" w:firstRow="1" w:lastRow="0" w:firstColumn="1" w:lastColumn="0" w:noHBand="0" w:noVBand="1"/>
       </w:tblPr>
@@ -597,10 +581,7 @@
           <w:tcPr>
             <w:tcW w:w="4680" w:type="dxa"/>
           </w:tcPr>
-          <w:p>
-            <w:bookmarkStart w:id="0" w:name="_GoBack"/>
-            <w:bookmarkEnd w:id="0"/>
-          </w:p>
+          <w:p/>
         </w:tc>
       </w:tr>
       <w:tr>
@@ -681,8 +662,158 @@
         </w:tc>
       </w:tr>
     </w:tbl>
-    <w:p/>
-    <w:p/>
+    <w:p>
+      <w:r>
+        <w:br w:type="page"/>
+      </w:r>
+    </w:p>
+    <w:p>
+      <w:pPr>
+        <w:rPr>
+          <w:u w:val="single"/>
+        </w:rPr>
+      </w:pPr>
+      <w:r>
+        <w:rPr>
+          <w:u w:val="single"/>
+        </w:rPr>
+        <w:lastRenderedPageBreak/>
+        <w:t xml:space="preserve">Brief </w:t>
+      </w:r>
+      <w:proofErr w:type="spellStart"/>
+      <w:r>
+        <w:rPr>
+          <w:u w:val="single"/>
+        </w:rPr>
+        <w:t>use</w:t>
+      </w:r>
+      <w:proofErr w:type="spellEnd"/>
+      <w:r>
+        <w:rPr>
+          <w:u w:val="single"/>
+        </w:rPr>
+        <w:t xml:space="preserve"> cases:</w:t>
+      </w:r>
+    </w:p>
+    <w:p>
+      <w:pPr>
+        <w:rPr>
+          <w:u w:val="single"/>
+        </w:rPr>
+      </w:pPr>
+      <w:r>
+        <w:rPr>
+          <w:u w:val="single"/>
+        </w:rPr>
+        <w:t xml:space="preserve">UC001: </w:t>
+      </w:r>
+    </w:p>
+    <w:p>
+      <w:r>
+        <w:t>Formand skal kunne oprette nye medlemmer</w:t>
+      </w:r>
+      <w:r>
+        <w:t xml:space="preserve"> via systemet</w:t>
+      </w:r>
+      <w:r>
+        <w:t>, og tilknytte staminformation og aktivitetsform</w:t>
+      </w:r>
+      <w:r>
+        <w:t xml:space="preserve"> til diverse medlemmer</w:t>
+      </w:r>
+      <w:r>
+        <w:t>.</w:t>
+      </w:r>
+    </w:p>
+    <w:p>
+      <w:pPr>
+        <w:rPr>
+          <w:u w:val="single"/>
+        </w:rPr>
+      </w:pPr>
+      <w:r>
+        <w:rPr>
+          <w:u w:val="single"/>
+        </w:rPr>
+        <w:t xml:space="preserve">UC002: </w:t>
+      </w:r>
+    </w:p>
+    <w:p>
+      <w:r>
+        <w:t>Kassér skal kunne ændre medlemmers medlemskab til passivt medlemskab.</w:t>
+      </w:r>
+    </w:p>
+    <w:p>
+      <w:r>
+        <w:rPr>
+          <w:u w:val="single"/>
+        </w:rPr>
+        <w:t>UC003:</w:t>
+      </w:r>
+      <w:r>
+        <w:t xml:space="preserve"> </w:t>
+      </w:r>
+    </w:p>
+    <w:p>
+      <w:r>
+        <w:t>K</w:t>
+      </w:r>
+      <w:r>
+        <w:t>ass</w:t>
+      </w:r>
+      <w:r>
+        <w:t>ér skal kunne printe en liste over medlemmer der er i restance.</w:t>
+      </w:r>
+    </w:p>
+    <w:p>
+      <w:r>
+        <w:rPr>
+          <w:u w:val="single"/>
+        </w:rPr>
+        <w:t>UC004:</w:t>
+      </w:r>
+    </w:p>
+    <w:p>
+      <w:r>
+        <w:t>Træner skal kunne se en liste over hvilke medlemmer som er konkurrence svømmere, der er knyttet til hvilke svømme discipliner, desuden skal listen deles op i alder (18+ / 18-).</w:t>
+      </w:r>
+    </w:p>
+    <w:p>
+      <w:r>
+        <w:rPr>
+          <w:u w:val="single"/>
+        </w:rPr>
+        <w:t>UC005:</w:t>
+      </w:r>
+    </w:p>
+    <w:p>
+      <w:r>
+        <w:t>Træner skal kunne se en liste over alle medlemmer, h</w:t>
+      </w:r>
+      <w:r>
+        <w:t>vilke stævner de har deltaget i, hvad deres tid er og hvilken svømmedisciplin.</w:t>
+      </w:r>
+    </w:p>
+    <w:p>
+      <w:pPr>
+        <w:rPr>
+          <w:u w:val="single"/>
+        </w:rPr>
+      </w:pPr>
+      <w:r>
+        <w:rPr>
+          <w:u w:val="single"/>
+        </w:rPr>
+        <w:t>UC006:</w:t>
+      </w:r>
+    </w:p>
+    <w:p>
+      <w:r>
+        <w:t>Træner skal kunne vises en liste over den nuværende top 5 (de 5 bedste tider) inden for hver enkel svømmedisciplin.</w:t>
+      </w:r>
+      <w:bookmarkStart w:id="0" w:name="_GoBack"/>
+      <w:bookmarkEnd w:id="0"/>
+    </w:p>
     <w:sectPr>
       <w:pgSz w:w="11906" w:h="16838"/>
       <w:pgMar w:top="1701" w:right="1134" w:bottom="1701" w:left="1134" w:header="708" w:footer="708" w:gutter="0"/>
@@ -691,6 +822,56 @@
     </w:sectPr>
   </w:body>
 </w:document>
+</file>
+
+<file path=word/endnotes.xml><?xml version="1.0" encoding="utf-8"?>
+<w:endnotes xmlns:wpc="http://schemas.microsoft.com/office/word/2010/wordprocessingCanvas" xmlns:cx="http://schemas.microsoft.com/office/drawing/2014/chartex" xmlns:cx1="http://schemas.microsoft.com/office/drawing/2015/9/8/chartex" xmlns:cx2="http://schemas.microsoft.com/office/drawing/2015/10/21/chartex" xmlns:cx3="http://schemas.microsoft.com/office/drawing/2016/5/9/chartex" xmlns:cx4="http://schemas.microsoft.com/office/drawing/2016/5/10/chartex" xmlns:cx5="http://schemas.microsoft.com/office/drawing/2016/5/11/chartex" xmlns:cx6="http://schemas.microsoft.com/office/drawing/2016/5/12/chartex" xmlns:cx7="http://schemas.microsoft.com/office/drawing/2016/5/13/chartex" xmlns:cx8="http://schemas.microsoft.com/office/drawing/2016/5/14/chartex" xmlns:mc="http://schemas.openxmlformats.org/markup-compatibility/2006" xmlns:aink="http://schemas.microsoft.com/office/drawing/2016/ink" xmlns:am3d="http://schemas.microsoft.com/office/drawing/2017/model3d" xmlns:o="urn:schemas-microsoft-com:office:office" xmlns:r="http://schemas.openxmlformats.org/officeDocument/2006/relationships" xmlns:m="http://schemas.openxmlformats.org/officeDocument/2006/math" xmlns:v="urn:schemas-microsoft-com:vml" xmlns:wp14="http://schemas.microsoft.com/office/word/2010/wordprocessingDrawing" xmlns:wp="http://schemas.openxmlformats.org/drawingml/2006/wordprocessingDrawing" xmlns:w10="urn:schemas-microsoft-com:office:word" xmlns:w="http://schemas.openxmlformats.org/wordprocessingml/2006/main" xmlns:w14="http://schemas.microsoft.com/office/word/2010/wordml" xmlns:w15="http://schemas.microsoft.com/office/word/2012/wordml" xmlns:w16cid="http://schemas.microsoft.com/office/word/2016/wordml/cid" xmlns:w16se="http://schemas.microsoft.com/office/word/2015/wordml/symex" xmlns:wpg="http://schemas.microsoft.com/office/word/2010/wordprocessingGroup" xmlns:wpi="http://schemas.microsoft.com/office/word/2010/wordprocessingInk" xmlns:wne="http://schemas.microsoft.com/office/word/2006/wordml" xmlns:wps="http://schemas.microsoft.com/office/word/2010/wordprocessingShape" mc:Ignorable="w14 w15 w16se w16cid wp14">
+  <w:endnote w:type="separator" w:id="-1">
+    <w:p>
+      <w:pPr>
+        <w:spacing w:after="0" w:line="240" w:lineRule="auto"/>
+      </w:pPr>
+      <w:r>
+        <w:separator/>
+      </w:r>
+    </w:p>
+  </w:endnote>
+  <w:endnote w:type="continuationSeparator" w:id="0">
+    <w:p>
+      <w:pPr>
+        <w:spacing w:after="0" w:line="240" w:lineRule="auto"/>
+      </w:pPr>
+      <w:r>
+        <w:continuationSeparator/>
+      </w:r>
+    </w:p>
+  </w:endnote>
+</w:endnotes>
+</file>
+
+<file path=word/footnotes.xml><?xml version="1.0" encoding="utf-8"?>
+<w:footnotes xmlns:wpc="http://schemas.microsoft.com/office/word/2010/wordprocessingCanvas" xmlns:cx="http://schemas.microsoft.com/office/drawing/2014/chartex" xmlns:cx1="http://schemas.microsoft.com/office/drawing/2015/9/8/chartex" xmlns:cx2="http://schemas.microsoft.com/office/drawing/2015/10/21/chartex" xmlns:cx3="http://schemas.microsoft.com/office/drawing/2016/5/9/chartex" xmlns:cx4="http://schemas.microsoft.com/office/drawing/2016/5/10/chartex" xmlns:cx5="http://schemas.microsoft.com/office/drawing/2016/5/11/chartex" xmlns:cx6="http://schemas.microsoft.com/office/drawing/2016/5/12/chartex" xmlns:cx7="http://schemas.microsoft.com/office/drawing/2016/5/13/chartex" xmlns:cx8="http://schemas.microsoft.com/office/drawing/2016/5/14/chartex" xmlns:mc="http://schemas.openxmlformats.org/markup-compatibility/2006" xmlns:aink="http://schemas.microsoft.com/office/drawing/2016/ink" xmlns:am3d="http://schemas.microsoft.com/office/drawing/2017/model3d" xmlns:o="urn:schemas-microsoft-com:office:office" xmlns:r="http://schemas.openxmlformats.org/officeDocument/2006/relationships" xmlns:m="http://schemas.openxmlformats.org/officeDocument/2006/math" xmlns:v="urn:schemas-microsoft-com:vml" xmlns:wp14="http://schemas.microsoft.com/office/word/2010/wordprocessingDrawing" xmlns:wp="http://schemas.openxmlformats.org/drawingml/2006/wordprocessingDrawing" xmlns:w10="urn:schemas-microsoft-com:office:word" xmlns:w="http://schemas.openxmlformats.org/wordprocessingml/2006/main" xmlns:w14="http://schemas.microsoft.com/office/word/2010/wordml" xmlns:w15="http://schemas.microsoft.com/office/word/2012/wordml" xmlns:w16cid="http://schemas.microsoft.com/office/word/2016/wordml/cid" xmlns:w16se="http://schemas.microsoft.com/office/word/2015/wordml/symex" xmlns:wpg="http://schemas.microsoft.com/office/word/2010/wordprocessingGroup" xmlns:wpi="http://schemas.microsoft.com/office/word/2010/wordprocessingInk" xmlns:wne="http://schemas.microsoft.com/office/word/2006/wordml" xmlns:wps="http://schemas.microsoft.com/office/word/2010/wordprocessingShape" mc:Ignorable="w14 w15 w16se w16cid wp14">
+  <w:footnote w:type="separator" w:id="-1">
+    <w:p>
+      <w:pPr>
+        <w:spacing w:after="0" w:line="240" w:lineRule="auto"/>
+      </w:pPr>
+      <w:r>
+        <w:separator/>
+      </w:r>
+    </w:p>
+  </w:footnote>
+  <w:footnote w:type="continuationSeparator" w:id="0">
+    <w:p>
+      <w:pPr>
+        <w:spacing w:after="0" w:line="240" w:lineRule="auto"/>
+      </w:pPr>
+      <w:r>
+        <w:continuationSeparator/>
+      </w:r>
+    </w:p>
+  </w:footnote>
+</w:footnotes>
 </file>
 
 <file path=word/numbering.xml><?xml version="1.0" encoding="utf-8"?>
@@ -1393,6 +1574,28 @@
       <w:szCs w:val="32"/>
     </w:rPr>
   </w:style>
+  <w:style w:type="paragraph" w:styleId="Overskrift2">
+    <w:name w:val="heading 2"/>
+    <w:basedOn w:val="Normal"/>
+    <w:next w:val="Normal"/>
+    <w:link w:val="Overskrift2Tegn"/>
+    <w:uiPriority w:val="9"/>
+    <w:unhideWhenUsed/>
+    <w:qFormat/>
+    <w:rsid w:val="009624BB"/>
+    <w:pPr>
+      <w:keepNext/>
+      <w:keepLines/>
+      <w:spacing w:before="40" w:after="0"/>
+      <w:outlineLvl w:val="1"/>
+    </w:pPr>
+    <w:rPr>
+      <w:rFonts w:asciiTheme="majorHAnsi" w:eastAsiaTheme="majorEastAsia" w:hAnsiTheme="majorHAnsi" w:cstheme="majorBidi"/>
+      <w:color w:val="2F5496" w:themeColor="accent1" w:themeShade="BF"/>
+      <w:sz w:val="26"/>
+      <w:szCs w:val="26"/>
+    </w:rPr>
+  </w:style>
   <w:style w:type="character" w:default="1" w:styleId="Standardskrifttypeiafsnit">
     <w:name w:val="Default Paragraph Font"/>
     <w:uiPriority w:val="1"/>
@@ -1462,6 +1665,63 @@
       <w:ind w:left="720"/>
       <w:contextualSpacing/>
     </w:pPr>
+  </w:style>
+  <w:style w:type="paragraph" w:styleId="Sidehoved">
+    <w:name w:val="header"/>
+    <w:basedOn w:val="Normal"/>
+    <w:link w:val="SidehovedTegn"/>
+    <w:uiPriority w:val="99"/>
+    <w:unhideWhenUsed/>
+    <w:rsid w:val="009624BB"/>
+    <w:pPr>
+      <w:tabs>
+        <w:tab w:val="center" w:pos="4819"/>
+        <w:tab w:val="right" w:pos="9638"/>
+      </w:tabs>
+      <w:spacing w:after="0" w:line="240" w:lineRule="auto"/>
+    </w:pPr>
+  </w:style>
+  <w:style w:type="character" w:customStyle="1" w:styleId="SidehovedTegn">
+    <w:name w:val="Sidehoved Tegn"/>
+    <w:basedOn w:val="Standardskrifttypeiafsnit"/>
+    <w:link w:val="Sidehoved"/>
+    <w:uiPriority w:val="99"/>
+    <w:rsid w:val="009624BB"/>
+  </w:style>
+  <w:style w:type="paragraph" w:styleId="Sidefod">
+    <w:name w:val="footer"/>
+    <w:basedOn w:val="Normal"/>
+    <w:link w:val="SidefodTegn"/>
+    <w:uiPriority w:val="99"/>
+    <w:unhideWhenUsed/>
+    <w:rsid w:val="009624BB"/>
+    <w:pPr>
+      <w:tabs>
+        <w:tab w:val="center" w:pos="4819"/>
+        <w:tab w:val="right" w:pos="9638"/>
+      </w:tabs>
+      <w:spacing w:after="0" w:line="240" w:lineRule="auto"/>
+    </w:pPr>
+  </w:style>
+  <w:style w:type="character" w:customStyle="1" w:styleId="SidefodTegn">
+    <w:name w:val="Sidefod Tegn"/>
+    <w:basedOn w:val="Standardskrifttypeiafsnit"/>
+    <w:link w:val="Sidefod"/>
+    <w:uiPriority w:val="99"/>
+    <w:rsid w:val="009624BB"/>
+  </w:style>
+  <w:style w:type="character" w:customStyle="1" w:styleId="Overskrift2Tegn">
+    <w:name w:val="Overskrift 2 Tegn"/>
+    <w:basedOn w:val="Standardskrifttypeiafsnit"/>
+    <w:link w:val="Overskrift2"/>
+    <w:uiPriority w:val="9"/>
+    <w:rsid w:val="009624BB"/>
+    <w:rPr>
+      <w:rFonts w:asciiTheme="majorHAnsi" w:eastAsiaTheme="majorEastAsia" w:hAnsiTheme="majorHAnsi" w:cstheme="majorBidi"/>
+      <w:color w:val="2F5496" w:themeColor="accent1" w:themeShade="BF"/>
+      <w:sz w:val="26"/>
+      <w:szCs w:val="26"/>
+    </w:rPr>
   </w:style>
 </w:styles>
 </file>

</xml_diff>

<commit_message>
Fully dressed use case #1
</commit_message>
<xml_diff>
--- a/OOAD Project Documentation/Use cases til Swimclub 1. sem. opg..docx
+++ b/OOAD Project Documentation/Use cases til Swimclub 1. sem. opg..docx
@@ -40,6 +40,17 @@
             <w:r>
               <w:t>Opret medlem</w:t>
             </w:r>
+            <w:r>
+              <w:t xml:space="preserve"> **</w:t>
+            </w:r>
+            <w:proofErr w:type="spellStart"/>
+            <w:r>
+              <w:t>Fully</w:t>
+            </w:r>
+            <w:proofErr w:type="spellEnd"/>
+            <w:r>
+              <w:t>**</w:t>
+            </w:r>
           </w:p>
         </w:tc>
       </w:tr>
@@ -82,8 +93,13 @@
             <w:tcW w:w="1705" w:type="dxa"/>
           </w:tcPr>
           <w:p>
-            <w:r>
-              <w:t>Beskrivelse:</w:t>
+            <w:proofErr w:type="spellStart"/>
+            <w:r>
+              <w:t>Scope</w:t>
+            </w:r>
+            <w:proofErr w:type="spellEnd"/>
+            <w:r>
+              <w:t>:</w:t>
             </w:r>
           </w:p>
         </w:tc>
@@ -93,7 +109,15 @@
           </w:tcPr>
           <w:p>
             <w:r>
-              <w:t>Formand skal kunne oprette nye medlemmer, og tilknytte staminformation og aktivitetsform.</w:t>
+              <w:t>Delfinklub</w:t>
+            </w:r>
+            <w:r>
+              <w:t xml:space="preserve"> management</w:t>
+            </w:r>
+            <w:bookmarkStart w:id="0" w:name="_GoBack"/>
+            <w:bookmarkEnd w:id="0"/>
+            <w:r>
+              <w:t xml:space="preserve"> system</w:t>
             </w:r>
           </w:p>
         </w:tc>
@@ -108,7 +132,7 @@
           </w:tcPr>
           <w:p>
             <w:r>
-              <w:t>Aktør(er):</w:t>
+              <w:t>Beskrivelse:</w:t>
             </w:r>
           </w:p>
         </w:tc>
@@ -118,10 +142,115 @@
           </w:tcPr>
           <w:p>
             <w:r>
+              <w:t>Formand skal kunne oprette nye medlemmer, og tilknytte staminformation og aktivitetsform.</w:t>
+            </w:r>
+          </w:p>
+        </w:tc>
+      </w:tr>
+      <w:tr>
+        <w:trPr>
+          <w:trHeight w:val="350"/>
+        </w:trPr>
+        <w:tc>
+          <w:tcPr>
+            <w:tcW w:w="1705" w:type="dxa"/>
+          </w:tcPr>
+          <w:p>
+            <w:r>
+              <w:t>Aktør(er):</w:t>
+            </w:r>
+          </w:p>
+        </w:tc>
+        <w:tc>
+          <w:tcPr>
+            <w:tcW w:w="4680" w:type="dxa"/>
+          </w:tcPr>
+          <w:p>
+            <w:r>
               <w:t>Formand</w:t>
             </w:r>
             <w:r>
               <w:t>.</w:t>
+            </w:r>
+          </w:p>
+        </w:tc>
+      </w:tr>
+      <w:tr>
+        <w:trPr>
+          <w:trHeight w:val="350"/>
+        </w:trPr>
+        <w:tc>
+          <w:tcPr>
+            <w:tcW w:w="1705" w:type="dxa"/>
+          </w:tcPr>
+          <w:p>
+            <w:r>
+              <w:t>Stakeholders:</w:t>
+            </w:r>
+          </w:p>
+        </w:tc>
+        <w:tc>
+          <w:tcPr>
+            <w:tcW w:w="4680" w:type="dxa"/>
+          </w:tcPr>
+          <w:p>
+            <w:r>
+              <w:t>Formand for svømmeklubben, svømmeklubben Delfinen</w:t>
+            </w:r>
+          </w:p>
+        </w:tc>
+      </w:tr>
+      <w:tr>
+        <w:trPr>
+          <w:trHeight w:val="350"/>
+        </w:trPr>
+        <w:tc>
+          <w:tcPr>
+            <w:tcW w:w="1705" w:type="dxa"/>
+          </w:tcPr>
+          <w:p>
+            <w:proofErr w:type="spellStart"/>
+            <w:r>
+              <w:t>Preconditions</w:t>
+            </w:r>
+            <w:proofErr w:type="spellEnd"/>
+            <w:r>
+              <w:t>:</w:t>
+            </w:r>
+          </w:p>
+        </w:tc>
+        <w:tc>
+          <w:tcPr>
+            <w:tcW w:w="4680" w:type="dxa"/>
+          </w:tcPr>
+          <w:p>
+            <w:r>
+              <w:t>Nyt medlem vil oprettes i klubben, og har et CPR-nummer</w:t>
+            </w:r>
+          </w:p>
+        </w:tc>
+      </w:tr>
+      <w:tr>
+        <w:trPr>
+          <w:trHeight w:val="350"/>
+        </w:trPr>
+        <w:tc>
+          <w:tcPr>
+            <w:tcW w:w="1705" w:type="dxa"/>
+          </w:tcPr>
+          <w:p>
+            <w:r>
+              <w:t>Success garanti:</w:t>
+            </w:r>
+          </w:p>
+        </w:tc>
+        <w:tc>
+          <w:tcPr>
+            <w:tcW w:w="4680" w:type="dxa"/>
+          </w:tcPr>
+          <w:p>
+            <w:r>
+              <w:t>Medlems informationer bliver gemt i system</w:t>
             </w:r>
           </w:p>
         </w:tc>
@@ -165,7 +294,13 @@
               </w:numPr>
             </w:pPr>
             <w:r>
-              <w:t>System prompter for ny medlems information.</w:t>
+              <w:t xml:space="preserve">System prompter for ny </w:t>
+            </w:r>
+            <w:r>
+              <w:t>medlems navn</w:t>
+            </w:r>
+            <w:r>
+              <w:t>.</w:t>
             </w:r>
           </w:p>
           <w:p>
@@ -177,7 +312,16 @@
               </w:numPr>
             </w:pPr>
             <w:r>
-              <w:t>Formand indtaster information.</w:t>
+              <w:t>Formand indtaster</w:t>
+            </w:r>
+            <w:r>
+              <w:t xml:space="preserve"> gyldigt</w:t>
+            </w:r>
+            <w:r>
+              <w:t xml:space="preserve"> navn</w:t>
+            </w:r>
+            <w:r>
+              <w:t>.</w:t>
             </w:r>
           </w:p>
           <w:p>
@@ -189,7 +333,7 @@
               </w:numPr>
             </w:pPr>
             <w:r>
-              <w:t>System prompter for medlems aktivitetsform.</w:t>
+              <w:t>System prompter for medlems alder.</w:t>
             </w:r>
           </w:p>
           <w:p>
@@ -201,228 +345,78 @@
               </w:numPr>
             </w:pPr>
             <w:r>
+              <w:t>Formand indtaster alder.</w:t>
+            </w:r>
+          </w:p>
+          <w:p>
+            <w:pPr>
+              <w:pStyle w:val="Listeafsnit"/>
+              <w:numPr>
+                <w:ilvl w:val="0"/>
+                <w:numId w:val="1"/>
+              </w:numPr>
+            </w:pPr>
+            <w:r>
+              <w:t>System prompter for medlems aktivitetsform.</w:t>
+            </w:r>
+          </w:p>
+          <w:p>
+            <w:pPr>
+              <w:pStyle w:val="Listeafsnit"/>
+              <w:numPr>
+                <w:ilvl w:val="0"/>
+                <w:numId w:val="1"/>
+              </w:numPr>
+            </w:pPr>
+            <w:r>
               <w:t>Formand vælger aktivitetsform.</w:t>
+            </w:r>
+          </w:p>
+          <w:p>
+            <w:pPr>
+              <w:pStyle w:val="Listeafsnit"/>
+              <w:numPr>
+                <w:ilvl w:val="0"/>
+                <w:numId w:val="1"/>
+              </w:numPr>
+            </w:pPr>
+            <w:r>
+              <w:t>System prompter medlem oprettet</w:t>
+            </w:r>
+          </w:p>
+          <w:p>
+            <w:pPr>
+              <w:pStyle w:val="Listeafsnit"/>
+              <w:numPr>
+                <w:ilvl w:val="0"/>
+                <w:numId w:val="1"/>
+              </w:numPr>
+            </w:pPr>
+            <w:r>
+              <w:t>System returnerer til ”</w:t>
+            </w:r>
+            <w:proofErr w:type="spellStart"/>
+            <w:r>
+              <w:t>main</w:t>
+            </w:r>
+            <w:proofErr w:type="spellEnd"/>
+            <w:r>
+              <w:t xml:space="preserve"> menu”</w:t>
             </w:r>
           </w:p>
         </w:tc>
       </w:tr>
-    </w:tbl>
-    <w:p>
-      <w:pPr>
-        <w:pStyle w:val="Overskrift1"/>
-      </w:pPr>
-      <w:proofErr w:type="spellStart"/>
-      <w:r>
-        <w:t>Use</w:t>
-      </w:r>
-      <w:proofErr w:type="spellEnd"/>
-      <w:r>
-        <w:t xml:space="preserve"> case: </w:t>
-      </w:r>
-    </w:p>
-    <w:p/>
-    <w:tbl>
-      <w:tblPr>
-        <w:tblStyle w:val="Tabel-Gitter"/>
-        <w:tblpPr w:leftFromText="141" w:rightFromText="141" w:vertAnchor="text" w:horzAnchor="margin" w:tblpY="3609"/>
-        <w:tblW w:w="0" w:type="auto"/>
-        <w:tblLook w:val="04A0" w:firstRow="1" w:lastRow="0" w:firstColumn="1" w:lastColumn="0" w:noHBand="0" w:noVBand="1"/>
-      </w:tblPr>
-      <w:tblGrid>
-        <w:gridCol w:w="1705"/>
-        <w:gridCol w:w="4683"/>
-      </w:tblGrid>
       <w:tr>
         <w:trPr>
-          <w:trHeight w:val="277"/>
+          <w:trHeight w:val="748"/>
         </w:trPr>
         <w:tc>
           <w:tcPr>
             <w:tcW w:w="1705" w:type="dxa"/>
           </w:tcPr>
           <w:p>
-            <w:proofErr w:type="spellStart"/>
-            <w:r>
-              <w:t>Use</w:t>
-            </w:r>
-            <w:proofErr w:type="spellEnd"/>
-            <w:r>
-              <w:t xml:space="preserve"> case navn:</w:t>
-            </w:r>
-          </w:p>
-        </w:tc>
-        <w:tc>
-          <w:tcPr>
-            <w:tcW w:w="4683" w:type="dxa"/>
-          </w:tcPr>
-          <w:p>
-            <w:r>
-              <w:t>Ændre til passivt medlem</w:t>
-            </w:r>
-          </w:p>
-        </w:tc>
-      </w:tr>
-      <w:tr>
-        <w:trPr>
-          <w:trHeight w:val="261"/>
-        </w:trPr>
-        <w:tc>
-          <w:tcPr>
-            <w:tcW w:w="1705" w:type="dxa"/>
-          </w:tcPr>
-          <w:p>
-            <w:proofErr w:type="spellStart"/>
-            <w:r>
-              <w:t>Use</w:t>
-            </w:r>
-            <w:proofErr w:type="spellEnd"/>
-            <w:r>
-              <w:t xml:space="preserve"> case ID:</w:t>
-            </w:r>
-          </w:p>
-        </w:tc>
-        <w:tc>
-          <w:tcPr>
-            <w:tcW w:w="4683" w:type="dxa"/>
-          </w:tcPr>
-          <w:p>
-            <w:r>
-              <w:t>UC002</w:t>
-            </w:r>
-          </w:p>
-        </w:tc>
-      </w:tr>
-      <w:tr>
-        <w:trPr>
-          <w:trHeight w:val="277"/>
-        </w:trPr>
-        <w:tc>
-          <w:tcPr>
-            <w:tcW w:w="1705" w:type="dxa"/>
-          </w:tcPr>
-          <w:p>
-            <w:r>
-              <w:t>Beskrivelse:</w:t>
-            </w:r>
-          </w:p>
-        </w:tc>
-        <w:tc>
-          <w:tcPr>
-            <w:tcW w:w="4683" w:type="dxa"/>
-          </w:tcPr>
-          <w:p>
-            <w:r>
-              <w:t>Kassér skal kunne ændre medlemmers medlemskab til passivt medlemskab.</w:t>
-            </w:r>
-          </w:p>
-        </w:tc>
-      </w:tr>
-      <w:tr>
-        <w:trPr>
-          <w:trHeight w:val="261"/>
-        </w:trPr>
-        <w:tc>
-          <w:tcPr>
-            <w:tcW w:w="1705" w:type="dxa"/>
-          </w:tcPr>
-          <w:p>
-            <w:r>
-              <w:t>Aktør(er):</w:t>
-            </w:r>
-          </w:p>
-        </w:tc>
-        <w:tc>
-          <w:tcPr>
-            <w:tcW w:w="4683" w:type="dxa"/>
-          </w:tcPr>
-          <w:p>
-            <w:r>
-              <w:t>Kassér.</w:t>
-            </w:r>
-          </w:p>
-        </w:tc>
-      </w:tr>
-      <w:tr>
-        <w:trPr>
-          <w:trHeight w:val="277"/>
-        </w:trPr>
-        <w:tc>
-          <w:tcPr>
-            <w:tcW w:w="1705" w:type="dxa"/>
-          </w:tcPr>
-          <w:p>
-            <w:r>
-              <w:t>Main flow:</w:t>
-            </w:r>
-          </w:p>
-        </w:tc>
-        <w:tc>
-          <w:tcPr>
-            <w:tcW w:w="4683" w:type="dxa"/>
-          </w:tcPr>
-          <w:p>
-            <w:pPr>
-              <w:pStyle w:val="Listeafsnit"/>
-              <w:numPr>
-                <w:ilvl w:val="0"/>
-                <w:numId w:val="2"/>
-              </w:numPr>
-            </w:pPr>
-            <w:r>
-              <w:t>Kassér vælger at ændre medlemskab fra en menu.</w:t>
-            </w:r>
-          </w:p>
-          <w:p>
-            <w:pPr>
-              <w:pStyle w:val="Listeafsnit"/>
-              <w:numPr>
-                <w:ilvl w:val="0"/>
-                <w:numId w:val="2"/>
-              </w:numPr>
-            </w:pPr>
-            <w:r>
-              <w:t>System prompter for valg af medlem der skal ændres ved.</w:t>
-            </w:r>
-          </w:p>
-          <w:p>
-            <w:pPr>
-              <w:pStyle w:val="Listeafsnit"/>
-              <w:numPr>
-                <w:ilvl w:val="0"/>
-                <w:numId w:val="2"/>
-              </w:numPr>
-            </w:pPr>
-            <w:r>
-              <w:t>Kassér vælger medlem hvis medlemskab skal sættes som passivt.</w:t>
-            </w:r>
-          </w:p>
-        </w:tc>
-      </w:tr>
-    </w:tbl>
-    <w:tbl>
-      <w:tblPr>
-        <w:tblStyle w:val="Tabel-Gitter"/>
-        <w:tblpPr w:leftFromText="141" w:rightFromText="141" w:vertAnchor="text" w:horzAnchor="margin" w:tblpY="6984"/>
-        <w:tblW w:w="0" w:type="auto"/>
-        <w:tblLook w:val="04A0" w:firstRow="1" w:lastRow="0" w:firstColumn="1" w:lastColumn="0" w:noHBand="0" w:noVBand="1"/>
-      </w:tblPr>
-      <w:tblGrid>
-        <w:gridCol w:w="1705"/>
-        <w:gridCol w:w="4680"/>
-      </w:tblGrid>
-      <w:tr>
-        <w:tc>
-          <w:tcPr>
-            <w:tcW w:w="1705" w:type="dxa"/>
-          </w:tcPr>
-          <w:p>
-            <w:proofErr w:type="spellStart"/>
-            <w:r>
-              <w:t>Use</w:t>
-            </w:r>
-            <w:proofErr w:type="spellEnd"/>
-            <w:r>
-              <w:t xml:space="preserve"> case navn:</w:t>
+            <w:r>
+              <w:t>Extensions:</w:t>
             </w:r>
           </w:p>
         </w:tc>
@@ -432,237 +426,95 @@
           </w:tcPr>
           <w:p>
             <w:r>
-              <w:t>Print restance liste</w:t>
-            </w:r>
-          </w:p>
-        </w:tc>
-      </w:tr>
-      <w:tr>
-        <w:tc>
-          <w:tcPr>
-            <w:tcW w:w="1705" w:type="dxa"/>
-          </w:tcPr>
-          <w:p>
-            <w:proofErr w:type="spellStart"/>
-            <w:r>
-              <w:t>Use</w:t>
-            </w:r>
-            <w:proofErr w:type="spellEnd"/>
-            <w:r>
-              <w:t xml:space="preserve"> case ID:</w:t>
-            </w:r>
-          </w:p>
-        </w:tc>
-        <w:tc>
-          <w:tcPr>
-            <w:tcW w:w="4680" w:type="dxa"/>
-          </w:tcPr>
-          <w:p>
-            <w:r>
-              <w:t>UC003</w:t>
-            </w:r>
-          </w:p>
-        </w:tc>
-      </w:tr>
-      <w:tr>
-        <w:tc>
-          <w:tcPr>
-            <w:tcW w:w="1705" w:type="dxa"/>
-          </w:tcPr>
-          <w:p>
-            <w:r>
-              <w:t>Beskrivelse:</w:t>
-            </w:r>
-          </w:p>
-        </w:tc>
-        <w:tc>
-          <w:tcPr>
-            <w:tcW w:w="4680" w:type="dxa"/>
-          </w:tcPr>
-          <w:p>
-            <w:r>
-              <w:t>Kassér skal kunne printe en liste over medlemmer der er i restance.</w:t>
-            </w:r>
-          </w:p>
-        </w:tc>
-      </w:tr>
-      <w:tr>
-        <w:tc>
-          <w:tcPr>
-            <w:tcW w:w="1705" w:type="dxa"/>
-          </w:tcPr>
-          <w:p>
-            <w:r>
-              <w:t>Aktør(er):</w:t>
-            </w:r>
-          </w:p>
-        </w:tc>
-        <w:tc>
-          <w:tcPr>
-            <w:tcW w:w="4680" w:type="dxa"/>
-          </w:tcPr>
-          <w:p>
-            <w:r>
-              <w:t>Kassér.</w:t>
-            </w:r>
-          </w:p>
-        </w:tc>
-      </w:tr>
-      <w:tr>
-        <w:tc>
-          <w:tcPr>
-            <w:tcW w:w="1705" w:type="dxa"/>
-          </w:tcPr>
-          <w:p>
-            <w:r>
-              <w:t>Main flow:</w:t>
-            </w:r>
-          </w:p>
-        </w:tc>
-        <w:tc>
-          <w:tcPr>
-            <w:tcW w:w="4680" w:type="dxa"/>
-          </w:tcPr>
+              <w:t>3a. Formand indtaster numerisk værdi, eller ugyldige tegn.</w:t>
+            </w:r>
+          </w:p>
+          <w:p>
+            <w:r>
+              <w:t>4a.</w:t>
+            </w:r>
+            <w:r>
+              <w:t xml:space="preserve"> System prompter for gyldigt navn.</w:t>
+            </w:r>
+          </w:p>
           <w:p>
             <w:pPr>
-              <w:pStyle w:val="Listeafsnit"/>
-              <w:numPr>
-                <w:ilvl w:val="0"/>
-                <w:numId w:val="3"/>
-              </w:numPr>
+              <w:rPr>
+                <w:i/>
+              </w:rPr>
             </w:pPr>
             <w:r>
-              <w:t>Kassér vælger se restance medlemmer fra en menu.</w:t>
+              <w:rPr>
+                <w:i/>
+              </w:rPr>
+              <w:t>Dette går igen indtil gyldigt navn er indtastet.</w:t>
+            </w:r>
+          </w:p>
+          <w:p>
+            <w:r>
+              <w:t>5b. Formand indtaster ikke en numerisk værdi.</w:t>
+            </w:r>
+          </w:p>
+          <w:p>
+            <w:r>
+              <w:t>6b. System prompter for gyldig alder.</w:t>
             </w:r>
           </w:p>
           <w:p>
             <w:pPr>
-              <w:pStyle w:val="Listeafsnit"/>
-              <w:numPr>
-                <w:ilvl w:val="0"/>
-                <w:numId w:val="3"/>
-              </w:numPr>
+              <w:rPr>
+                <w:i/>
+              </w:rPr>
             </w:pPr>
             <w:r>
-              <w:t>System viser liste over medlemmer i restance.</w:t>
-            </w:r>
-          </w:p>
-        </w:tc>
-      </w:tr>
-    </w:tbl>
-    <w:tbl>
-      <w:tblPr>
-        <w:tblStyle w:val="Tabel-Gitter"/>
-        <w:tblpPr w:leftFromText="141" w:rightFromText="141" w:vertAnchor="text" w:horzAnchor="margin" w:tblpY="9864"/>
-        <w:tblW w:w="0" w:type="auto"/>
-        <w:tblLook w:val="04A0" w:firstRow="1" w:lastRow="0" w:firstColumn="1" w:lastColumn="0" w:noHBand="0" w:noVBand="1"/>
-      </w:tblPr>
-      <w:tblGrid>
-        <w:gridCol w:w="1705"/>
-        <w:gridCol w:w="4680"/>
-      </w:tblGrid>
-      <w:tr>
-        <w:tc>
-          <w:tcPr>
-            <w:tcW w:w="1705" w:type="dxa"/>
-          </w:tcPr>
-          <w:p>
-            <w:proofErr w:type="spellStart"/>
-            <w:r>
-              <w:t>Use</w:t>
-            </w:r>
-            <w:proofErr w:type="spellEnd"/>
-            <w:r>
-              <w:t xml:space="preserve"> case navn:</w:t>
-            </w:r>
-          </w:p>
-        </w:tc>
-        <w:tc>
-          <w:tcPr>
-            <w:tcW w:w="4680" w:type="dxa"/>
-          </w:tcPr>
-          <w:p/>
-        </w:tc>
-      </w:tr>
-      <w:tr>
-        <w:tc>
-          <w:tcPr>
-            <w:tcW w:w="1705" w:type="dxa"/>
-          </w:tcPr>
-          <w:p>
-            <w:proofErr w:type="spellStart"/>
-            <w:r>
-              <w:t>Use</w:t>
-            </w:r>
-            <w:proofErr w:type="spellEnd"/>
-            <w:r>
-              <w:t xml:space="preserve"> case ID:</w:t>
-            </w:r>
-          </w:p>
-        </w:tc>
-        <w:tc>
-          <w:tcPr>
-            <w:tcW w:w="4680" w:type="dxa"/>
-          </w:tcPr>
-          <w:p/>
-        </w:tc>
-      </w:tr>
-      <w:tr>
-        <w:tc>
-          <w:tcPr>
-            <w:tcW w:w="1705" w:type="dxa"/>
-          </w:tcPr>
-          <w:p>
-            <w:r>
-              <w:t>Beskrivelse:</w:t>
-            </w:r>
-          </w:p>
-        </w:tc>
-        <w:tc>
-          <w:tcPr>
-            <w:tcW w:w="4680" w:type="dxa"/>
-          </w:tcPr>
-          <w:p/>
-        </w:tc>
-      </w:tr>
-      <w:tr>
-        <w:tc>
-          <w:tcPr>
-            <w:tcW w:w="1705" w:type="dxa"/>
-          </w:tcPr>
-          <w:p>
-            <w:r>
-              <w:t>Aktør(er):</w:t>
-            </w:r>
-          </w:p>
-        </w:tc>
-        <w:tc>
-          <w:tcPr>
-            <w:tcW w:w="4680" w:type="dxa"/>
-          </w:tcPr>
-          <w:p/>
-        </w:tc>
-      </w:tr>
-      <w:tr>
-        <w:tc>
-          <w:tcPr>
-            <w:tcW w:w="1705" w:type="dxa"/>
-          </w:tcPr>
-          <w:p>
-            <w:r>
-              <w:t>Main flow:</w:t>
-            </w:r>
-          </w:p>
-        </w:tc>
-        <w:tc>
-          <w:tcPr>
-            <w:tcW w:w="4680" w:type="dxa"/>
-          </w:tcPr>
+              <w:rPr>
+                <w:i/>
+              </w:rPr>
+              <w:t>Dette går igen indtil gyldig alder er indtastet.</w:t>
+            </w:r>
+          </w:p>
+          <w:p>
+            <w:r>
+              <w:t>7c. Formand vælger en ikkeeksisterende aktivitetsform.</w:t>
+            </w:r>
+          </w:p>
+          <w:p>
+            <w:r>
+              <w:t>8c. System prompter for eksisterende aktivitetsform</w:t>
+            </w:r>
+          </w:p>
+          <w:p>
+            <w:pPr>
+              <w:rPr>
+                <w:i/>
+              </w:rPr>
+            </w:pPr>
+            <w:r>
+              <w:rPr>
+                <w:i/>
+              </w:rPr>
+              <w:t>Dette går igen indtil eksisterende aktivitetsform er valgt.</w:t>
+            </w:r>
+          </w:p>
           <w:p/>
         </w:tc>
       </w:tr>
     </w:tbl>
     <w:p>
+      <w:pPr>
+        <w:pStyle w:val="Overskrift1"/>
+      </w:pPr>
+      <w:proofErr w:type="spellStart"/>
+      <w:r>
+        <w:t>Use</w:t>
+      </w:r>
+      <w:proofErr w:type="spellEnd"/>
+      <w:r>
+        <w:t xml:space="preserve"> case: </w:t>
+      </w:r>
+    </w:p>
+    <w:p/>
+    <w:p>
       <w:r>
         <w:br w:type="page"/>
       </w:r>
@@ -740,7 +592,16 @@
     </w:p>
     <w:p>
       <w:r>
-        <w:t>Kassér skal kunne ændre medlemmers medlemskab til passivt medlemskab.</w:t>
+        <w:t xml:space="preserve">Kassér skal kunne ændre </w:t>
+      </w:r>
+      <w:r>
+        <w:t xml:space="preserve">medlemmers </w:t>
+      </w:r>
+      <w:r>
+        <w:t>kontingent</w:t>
+      </w:r>
+      <w:r>
+        <w:t>.</w:t>
       </w:r>
     </w:p>
     <w:p>
@@ -775,7 +636,25 @@
     </w:p>
     <w:p>
       <w:r>
-        <w:t>Træner skal kunne se en liste over hvilke medlemmer som er konkurrence svømmere, der er knyttet til hvilke svømme discipliner, desuden skal listen deles op i alder (18+ / 18-).</w:t>
+        <w:t>Træner skal kunne se en liste over hvilke medlemmer som er konkurrence svømmere, der er knytte</w:t>
+      </w:r>
+      <w:r>
+        <w:t>t til hvilke svømme discipliner. Afhængig af alder</w:t>
+      </w:r>
+      <w:r>
+        <w:t xml:space="preserve"> bliver man tildelt et hold (ungdom</w:t>
+      </w:r>
+      <w:r>
+        <w:t>s</w:t>
+      </w:r>
+      <w:r>
+        <w:t>- eller seniorhold)</w:t>
+      </w:r>
+      <w:r>
+        <w:t>.</w:t>
+      </w:r>
+      <w:r>
+        <w:t xml:space="preserve"> </w:t>
       </w:r>
     </w:p>
     <w:p>
@@ -791,7 +670,24 @@
         <w:t>Træner skal kunne se en liste over alle medlemmer, h</w:t>
       </w:r>
       <w:r>
-        <w:t>vilke stævner de har deltaget i, hvad deres tid er og hvilken svømmedisciplin.</w:t>
+        <w:t>vilke stævner de har deltaget</w:t>
+      </w:r>
+      <w:r>
+        <w:t xml:space="preserve"> i, hvad deres tid er og hvilke</w:t>
+      </w:r>
+      <w:r>
+        <w:t xml:space="preserve"> </w:t>
+      </w:r>
+      <w:proofErr w:type="gramStart"/>
+      <w:r>
+        <w:t>svømmedisciplin</w:t>
+      </w:r>
+      <w:proofErr w:type="gramEnd"/>
+      <w:r>
+        <w:t>(er) de er tilknyttet</w:t>
+      </w:r>
+      <w:r>
+        <w:t>.</w:t>
       </w:r>
     </w:p>
     <w:p>
@@ -808,13 +704,20 @@
       </w:r>
     </w:p>
     <w:p>
-      <w:r>
-        <w:t>Træner skal kunne vises en liste over den nuværende top 5 (de 5 bedste tider) inden for hver enkel svømmedisciplin.</w:t>
-      </w:r>
-      <w:bookmarkStart w:id="0" w:name="_GoBack"/>
-      <w:bookmarkEnd w:id="0"/>
+      <w:pPr>
+        <w:rPr>
+          <w:lang w:val="en-US"/>
+        </w:rPr>
+      </w:pPr>
+      <w:r>
+        <w:t>Træner skal kunne se</w:t>
+      </w:r>
+      <w:r>
+        <w:t xml:space="preserve"> en liste over den nuværende top 5 (de 5 bedste tider) inden for hver enkel svømmedisciplin.</w:t>
+      </w:r>
     </w:p>
     <w:sectPr>
+      <w:headerReference w:type="default" r:id="rId7"/>
       <w:pgSz w:w="11906" w:h="16838"/>
       <w:pgMar w:top="1701" w:right="1134" w:bottom="1701" w:left="1134" w:header="708" w:footer="708" w:gutter="0"/>
       <w:cols w:space="708"/>
@@ -874,9 +777,117 @@
 </w:footnotes>
 </file>
 
+<file path=word/header1.xml><?xml version="1.0" encoding="utf-8"?>
+<w:hdr xmlns:wpc="http://schemas.microsoft.com/office/word/2010/wordprocessingCanvas" xmlns:cx="http://schemas.microsoft.com/office/drawing/2014/chartex" xmlns:cx1="http://schemas.microsoft.com/office/drawing/2015/9/8/chartex" xmlns:cx2="http://schemas.microsoft.com/office/drawing/2015/10/21/chartex" xmlns:cx3="http://schemas.microsoft.com/office/drawing/2016/5/9/chartex" xmlns:cx4="http://schemas.microsoft.com/office/drawing/2016/5/10/chartex" xmlns:cx5="http://schemas.microsoft.com/office/drawing/2016/5/11/chartex" xmlns:cx6="http://schemas.microsoft.com/office/drawing/2016/5/12/chartex" xmlns:cx7="http://schemas.microsoft.com/office/drawing/2016/5/13/chartex" xmlns:cx8="http://schemas.microsoft.com/office/drawing/2016/5/14/chartex" xmlns:mc="http://schemas.openxmlformats.org/markup-compatibility/2006" xmlns:aink="http://schemas.microsoft.com/office/drawing/2016/ink" xmlns:am3d="http://schemas.microsoft.com/office/drawing/2017/model3d" xmlns:o="urn:schemas-microsoft-com:office:office" xmlns:r="http://schemas.openxmlformats.org/officeDocument/2006/relationships" xmlns:m="http://schemas.openxmlformats.org/officeDocument/2006/math" xmlns:v="urn:schemas-microsoft-com:vml" xmlns:wp14="http://schemas.microsoft.com/office/word/2010/wordprocessingDrawing" xmlns:wp="http://schemas.openxmlformats.org/drawingml/2006/wordprocessingDrawing" xmlns:w10="urn:schemas-microsoft-com:office:word" xmlns:w="http://schemas.openxmlformats.org/wordprocessingml/2006/main" xmlns:w14="http://schemas.microsoft.com/office/word/2010/wordml" xmlns:w15="http://schemas.microsoft.com/office/word/2012/wordml" xmlns:w16cid="http://schemas.microsoft.com/office/word/2016/wordml/cid" xmlns:w16se="http://schemas.microsoft.com/office/word/2015/wordml/symex" xmlns:wpg="http://schemas.microsoft.com/office/word/2010/wordprocessingGroup" xmlns:wpi="http://schemas.microsoft.com/office/word/2010/wordprocessingInk" xmlns:wne="http://schemas.microsoft.com/office/word/2006/wordml" xmlns:wps="http://schemas.microsoft.com/office/word/2010/wordprocessingShape" mc:Ignorable="w14 w15 w16se w16cid wp14">
+  <w:p>
+    <w:pPr>
+      <w:pStyle w:val="Sidehoved"/>
+      <w:rPr>
+        <w:lang w:val="en-US"/>
+      </w:rPr>
+    </w:pPr>
+    <w:r>
+      <w:rPr>
+        <w:lang w:val="en-US"/>
+      </w:rPr>
+      <w:t>C. Strunge</w:t>
+    </w:r>
+  </w:p>
+</w:hdr>
+</file>
+
 <file path=word/numbering.xml><?xml version="1.0" encoding="utf-8"?>
 <w:numbering xmlns:wpc="http://schemas.microsoft.com/office/word/2010/wordprocessingCanvas" xmlns:cx="http://schemas.microsoft.com/office/drawing/2014/chartex" xmlns:cx1="http://schemas.microsoft.com/office/drawing/2015/9/8/chartex" xmlns:cx2="http://schemas.microsoft.com/office/drawing/2015/10/21/chartex" xmlns:cx3="http://schemas.microsoft.com/office/drawing/2016/5/9/chartex" xmlns:cx4="http://schemas.microsoft.com/office/drawing/2016/5/10/chartex" xmlns:cx5="http://schemas.microsoft.com/office/drawing/2016/5/11/chartex" xmlns:cx6="http://schemas.microsoft.com/office/drawing/2016/5/12/chartex" xmlns:cx7="http://schemas.microsoft.com/office/drawing/2016/5/13/chartex" xmlns:cx8="http://schemas.microsoft.com/office/drawing/2016/5/14/chartex" xmlns:mc="http://schemas.openxmlformats.org/markup-compatibility/2006" xmlns:aink="http://schemas.microsoft.com/office/drawing/2016/ink" xmlns:am3d="http://schemas.microsoft.com/office/drawing/2017/model3d" xmlns:o="urn:schemas-microsoft-com:office:office" xmlns:r="http://schemas.openxmlformats.org/officeDocument/2006/relationships" xmlns:m="http://schemas.openxmlformats.org/officeDocument/2006/math" xmlns:v="urn:schemas-microsoft-com:vml" xmlns:wp14="http://schemas.microsoft.com/office/word/2010/wordprocessingDrawing" xmlns:wp="http://schemas.openxmlformats.org/drawingml/2006/wordprocessingDrawing" xmlns:w10="urn:schemas-microsoft-com:office:word" xmlns:w="http://schemas.openxmlformats.org/wordprocessingml/2006/main" xmlns:w14="http://schemas.microsoft.com/office/word/2010/wordml" xmlns:w15="http://schemas.microsoft.com/office/word/2012/wordml" xmlns:w16cid="http://schemas.microsoft.com/office/word/2016/wordml/cid" xmlns:w16se="http://schemas.microsoft.com/office/word/2015/wordml/symex" xmlns:wpg="http://schemas.microsoft.com/office/word/2010/wordprocessingGroup" xmlns:wpi="http://schemas.microsoft.com/office/word/2010/wordprocessingInk" xmlns:wne="http://schemas.microsoft.com/office/word/2006/wordml" xmlns:wps="http://schemas.microsoft.com/office/word/2010/wordprocessingShape" mc:Ignorable="w14 w15 w16se w16cid wp14">
   <w:abstractNum w:abstractNumId="0" w15:restartNumberingAfterBreak="0">
+    <w:nsid w:val="06482648"/>
+    <w:multiLevelType w:val="hybridMultilevel"/>
+    <w:tmpl w:val="45EE4E9E"/>
+    <w:lvl w:ilvl="0" w:tplc="0406000F">
+      <w:start w:val="1"/>
+      <w:numFmt w:val="decimal"/>
+      <w:lvlText w:val="%1."/>
+      <w:lvlJc w:val="left"/>
+      <w:pPr>
+        <w:ind w:left="720" w:hanging="360"/>
+      </w:pPr>
+      <w:rPr>
+        <w:rFonts w:hint="default"/>
+      </w:rPr>
+    </w:lvl>
+    <w:lvl w:ilvl="1" w:tplc="04060019" w:tentative="1">
+      <w:start w:val="1"/>
+      <w:numFmt w:val="lowerLetter"/>
+      <w:lvlText w:val="%2."/>
+      <w:lvlJc w:val="left"/>
+      <w:pPr>
+        <w:ind w:left="1440" w:hanging="360"/>
+      </w:pPr>
+    </w:lvl>
+    <w:lvl w:ilvl="2" w:tplc="0406001B" w:tentative="1">
+      <w:start w:val="1"/>
+      <w:numFmt w:val="lowerRoman"/>
+      <w:lvlText w:val="%3."/>
+      <w:lvlJc w:val="right"/>
+      <w:pPr>
+        <w:ind w:left="2160" w:hanging="180"/>
+      </w:pPr>
+    </w:lvl>
+    <w:lvl w:ilvl="3" w:tplc="0406000F" w:tentative="1">
+      <w:start w:val="1"/>
+      <w:numFmt w:val="decimal"/>
+      <w:lvlText w:val="%4."/>
+      <w:lvlJc w:val="left"/>
+      <w:pPr>
+        <w:ind w:left="2880" w:hanging="360"/>
+      </w:pPr>
+    </w:lvl>
+    <w:lvl w:ilvl="4" w:tplc="04060019" w:tentative="1">
+      <w:start w:val="1"/>
+      <w:numFmt w:val="lowerLetter"/>
+      <w:lvlText w:val="%5."/>
+      <w:lvlJc w:val="left"/>
+      <w:pPr>
+        <w:ind w:left="3600" w:hanging="360"/>
+      </w:pPr>
+    </w:lvl>
+    <w:lvl w:ilvl="5" w:tplc="0406001B" w:tentative="1">
+      <w:start w:val="1"/>
+      <w:numFmt w:val="lowerRoman"/>
+      <w:lvlText w:val="%6."/>
+      <w:lvlJc w:val="right"/>
+      <w:pPr>
+        <w:ind w:left="4320" w:hanging="180"/>
+      </w:pPr>
+    </w:lvl>
+    <w:lvl w:ilvl="6" w:tplc="0406000F" w:tentative="1">
+      <w:start w:val="1"/>
+      <w:numFmt w:val="decimal"/>
+      <w:lvlText w:val="%7."/>
+      <w:lvlJc w:val="left"/>
+      <w:pPr>
+        <w:ind w:left="5040" w:hanging="360"/>
+      </w:pPr>
+    </w:lvl>
+    <w:lvl w:ilvl="7" w:tplc="04060019" w:tentative="1">
+      <w:start w:val="1"/>
+      <w:numFmt w:val="lowerLetter"/>
+      <w:lvlText w:val="%8."/>
+      <w:lvlJc w:val="left"/>
+      <w:pPr>
+        <w:ind w:left="5760" w:hanging="360"/>
+      </w:pPr>
+    </w:lvl>
+    <w:lvl w:ilvl="8" w:tplc="0406001B" w:tentative="1">
+      <w:start w:val="1"/>
+      <w:numFmt w:val="lowerRoman"/>
+      <w:lvlText w:val="%9."/>
+      <w:lvlJc w:val="right"/>
+      <w:pPr>
+        <w:ind w:left="6480" w:hanging="180"/>
+      </w:pPr>
+    </w:lvl>
+  </w:abstractNum>
+  <w:abstractNum w:abstractNumId="1" w15:restartNumberingAfterBreak="0">
     <w:nsid w:val="2CE76398"/>
     <w:multiLevelType w:val="hybridMultilevel"/>
     <w:tmpl w:val="298C596C"/>
@@ -965,7 +976,96 @@
       </w:pPr>
     </w:lvl>
   </w:abstractNum>
-  <w:abstractNum w:abstractNumId="1" w15:restartNumberingAfterBreak="0">
+  <w:abstractNum w:abstractNumId="2" w15:restartNumberingAfterBreak="0">
+    <w:nsid w:val="550441A1"/>
+    <w:multiLevelType w:val="hybridMultilevel"/>
+    <w:tmpl w:val="F5288150"/>
+    <w:lvl w:ilvl="0" w:tplc="0406000F">
+      <w:start w:val="1"/>
+      <w:numFmt w:val="decimal"/>
+      <w:lvlText w:val="%1."/>
+      <w:lvlJc w:val="left"/>
+      <w:pPr>
+        <w:ind w:left="720" w:hanging="360"/>
+      </w:pPr>
+      <w:rPr>
+        <w:rFonts w:hint="default"/>
+      </w:rPr>
+    </w:lvl>
+    <w:lvl w:ilvl="1" w:tplc="04060019" w:tentative="1">
+      <w:start w:val="1"/>
+      <w:numFmt w:val="lowerLetter"/>
+      <w:lvlText w:val="%2."/>
+      <w:lvlJc w:val="left"/>
+      <w:pPr>
+        <w:ind w:left="1440" w:hanging="360"/>
+      </w:pPr>
+    </w:lvl>
+    <w:lvl w:ilvl="2" w:tplc="0406001B" w:tentative="1">
+      <w:start w:val="1"/>
+      <w:numFmt w:val="lowerRoman"/>
+      <w:lvlText w:val="%3."/>
+      <w:lvlJc w:val="right"/>
+      <w:pPr>
+        <w:ind w:left="2160" w:hanging="180"/>
+      </w:pPr>
+    </w:lvl>
+    <w:lvl w:ilvl="3" w:tplc="0406000F" w:tentative="1">
+      <w:start w:val="1"/>
+      <w:numFmt w:val="decimal"/>
+      <w:lvlText w:val="%4."/>
+      <w:lvlJc w:val="left"/>
+      <w:pPr>
+        <w:ind w:left="2880" w:hanging="360"/>
+      </w:pPr>
+    </w:lvl>
+    <w:lvl w:ilvl="4" w:tplc="04060019" w:tentative="1">
+      <w:start w:val="1"/>
+      <w:numFmt w:val="lowerLetter"/>
+      <w:lvlText w:val="%5."/>
+      <w:lvlJc w:val="left"/>
+      <w:pPr>
+        <w:ind w:left="3600" w:hanging="360"/>
+      </w:pPr>
+    </w:lvl>
+    <w:lvl w:ilvl="5" w:tplc="0406001B" w:tentative="1">
+      <w:start w:val="1"/>
+      <w:numFmt w:val="lowerRoman"/>
+      <w:lvlText w:val="%6."/>
+      <w:lvlJc w:val="right"/>
+      <w:pPr>
+        <w:ind w:left="4320" w:hanging="180"/>
+      </w:pPr>
+    </w:lvl>
+    <w:lvl w:ilvl="6" w:tplc="0406000F" w:tentative="1">
+      <w:start w:val="1"/>
+      <w:numFmt w:val="decimal"/>
+      <w:lvlText w:val="%7."/>
+      <w:lvlJc w:val="left"/>
+      <w:pPr>
+        <w:ind w:left="5040" w:hanging="360"/>
+      </w:pPr>
+    </w:lvl>
+    <w:lvl w:ilvl="7" w:tplc="04060019" w:tentative="1">
+      <w:start w:val="1"/>
+      <w:numFmt w:val="lowerLetter"/>
+      <w:lvlText w:val="%8."/>
+      <w:lvlJc w:val="left"/>
+      <w:pPr>
+        <w:ind w:left="5760" w:hanging="360"/>
+      </w:pPr>
+    </w:lvl>
+    <w:lvl w:ilvl="8" w:tplc="0406001B" w:tentative="1">
+      <w:start w:val="1"/>
+      <w:numFmt w:val="lowerRoman"/>
+      <w:lvlText w:val="%9."/>
+      <w:lvlJc w:val="right"/>
+      <w:pPr>
+        <w:ind w:left="6480" w:hanging="180"/>
+      </w:pPr>
+    </w:lvl>
+  </w:abstractNum>
+  <w:abstractNum w:abstractNumId="3" w15:restartNumberingAfterBreak="0">
     <w:nsid w:val="63AF06CB"/>
     <w:multiLevelType w:val="hybridMultilevel"/>
     <w:tmpl w:val="78CCBC3E"/>
@@ -1054,7 +1154,7 @@
       </w:pPr>
     </w:lvl>
   </w:abstractNum>
-  <w:abstractNum w:abstractNumId="2" w15:restartNumberingAfterBreak="0">
+  <w:abstractNum w:abstractNumId="4" w15:restartNumberingAfterBreak="0">
     <w:nsid w:val="79300AD1"/>
     <w:multiLevelType w:val="hybridMultilevel"/>
     <w:tmpl w:val="8C52B356"/>
@@ -1144,12 +1244,18 @@
     </w:lvl>
   </w:abstractNum>
   <w:num w:numId="1">
+    <w:abstractNumId w:val="3"/>
+  </w:num>
+  <w:num w:numId="2">
     <w:abstractNumId w:val="1"/>
   </w:num>
-  <w:num w:numId="2">
+  <w:num w:numId="3">
+    <w:abstractNumId w:val="4"/>
+  </w:num>
+  <w:num w:numId="4">
     <w:abstractNumId w:val="0"/>
   </w:num>
-  <w:num w:numId="3">
+  <w:num w:numId="5">
     <w:abstractNumId w:val="2"/>
   </w:num>
 </w:numbering>

</xml_diff>

<commit_message>
Minor changes - use case #1
</commit_message>
<xml_diff>
--- a/OOAD Project Documentation/Use cases til Swimclub 1. sem. opg..docx
+++ b/OOAD Project Documentation/Use cases til Swimclub 1. sem. opg..docx
@@ -112,12 +112,7 @@
               <w:t>Delfinklub</w:t>
             </w:r>
             <w:r>
-              <w:t xml:space="preserve"> management</w:t>
-            </w:r>
-            <w:bookmarkStart w:id="0" w:name="_GoBack"/>
-            <w:bookmarkEnd w:id="0"/>
-            <w:r>
-              <w:t xml:space="preserve"> system</w:t>
+              <w:t xml:space="preserve"> management system</w:t>
             </w:r>
           </w:p>
         </w:tc>
@@ -282,7 +277,16 @@
               </w:numPr>
             </w:pPr>
             <w:r>
-              <w:t>Formanden vælger opret nyt medlem fra en menu.</w:t>
+              <w:t xml:space="preserve">Formanden vælger </w:t>
+            </w:r>
+            <w:r>
+              <w:rPr>
+                <w:i/>
+              </w:rPr>
+              <w:t>opret nyt medlem</w:t>
+            </w:r>
+            <w:r>
+              <w:t xml:space="preserve"> fra en menu.</w:t>
             </w:r>
           </w:p>
           <w:p>
@@ -431,7 +435,10 @@
           </w:p>
           <w:p>
             <w:r>
-              <w:t>4a.</w:t>
+              <w:t>3b</w:t>
+            </w:r>
+            <w:r>
+              <w:t>.</w:t>
             </w:r>
             <w:r>
               <w:t xml:space="preserve"> System prompter for gyldigt navn.</w:t>
@@ -452,12 +459,18 @@
           </w:p>
           <w:p>
             <w:r>
-              <w:t>5b. Formand indtaster ikke en numerisk værdi.</w:t>
-            </w:r>
-          </w:p>
-          <w:p>
-            <w:r>
-              <w:t>6b. System prompter for gyldig alder.</w:t>
+              <w:t>5a</w:t>
+            </w:r>
+            <w:r>
+              <w:t>. Formand indtaster ikke en numerisk værdi.</w:t>
+            </w:r>
+          </w:p>
+          <w:p>
+            <w:r>
+              <w:t>5</w:t>
+            </w:r>
+            <w:r>
+              <w:t>b. System prompter for gyldig alder.</w:t>
             </w:r>
           </w:p>
           <w:p>
@@ -475,12 +488,27 @@
           </w:p>
           <w:p>
             <w:r>
-              <w:t>7c. Formand vælger en ikkeeksisterende aktivitetsform.</w:t>
-            </w:r>
-          </w:p>
-          <w:p>
-            <w:r>
-              <w:t>8c. System prompter for eksisterende aktivitetsform</w:t>
+              <w:t>7a</w:t>
+            </w:r>
+            <w:r>
+              <w:t>. Formand vælger en</w:t>
+            </w:r>
+            <w:r>
+              <w:t xml:space="preserve"> ikkeeksisterende mulighed</w:t>
+            </w:r>
+            <w:r>
+              <w:t>.</w:t>
+            </w:r>
+          </w:p>
+          <w:p>
+            <w:r>
+              <w:t>7b</w:t>
+            </w:r>
+            <w:r>
+              <w:t>. System prompter</w:t>
+            </w:r>
+            <w:r>
+              <w:t xml:space="preserve"> for eksisterende muligheder.</w:t>
             </w:r>
           </w:p>
           <w:p>
@@ -493,8 +521,22 @@
               <w:rPr>
                 <w:i/>
               </w:rPr>
-              <w:t>Dette går igen indtil eksisterende aktivitetsform er valgt.</w:t>
-            </w:r>
+              <w:t>Dette går igen in</w:t>
+            </w:r>
+            <w:r>
+              <w:rPr>
+                <w:i/>
+              </w:rPr>
+              <w:t>dtil eksisterende mulighed</w:t>
+            </w:r>
+            <w:r>
+              <w:rPr>
+                <w:i/>
+              </w:rPr>
+              <w:t xml:space="preserve"> er valgt.</w:t>
+            </w:r>
+            <w:bookmarkStart w:id="0" w:name="_GoBack"/>
+            <w:bookmarkEnd w:id="0"/>
           </w:p>
           <w:p/>
         </w:tc>

</xml_diff>

<commit_message>
Use case diagram (first draft), samt rettelser/noter til fully dressed use case
</commit_message>
<xml_diff>
--- a/OOAD Project Documentation/Use cases til Swimclub 1. sem. opg..docx
+++ b/OOAD Project Documentation/Use cases til Swimclub 1. sem. opg..docx
@@ -22,13 +22,8 @@
             <w:tcW w:w="1705" w:type="dxa"/>
           </w:tcPr>
           <w:p>
-            <w:proofErr w:type="spellStart"/>
-            <w:r>
-              <w:t>Use</w:t>
-            </w:r>
-            <w:proofErr w:type="spellEnd"/>
-            <w:r>
-              <w:t xml:space="preserve"> case navn:</w:t>
+            <w:r>
+              <w:t>Use case navn:</w:t>
             </w:r>
           </w:p>
         </w:tc>
@@ -41,15 +36,7 @@
               <w:t>Opret medlem</w:t>
             </w:r>
             <w:r>
-              <w:t xml:space="preserve"> **</w:t>
-            </w:r>
-            <w:proofErr w:type="spellStart"/>
-            <w:r>
-              <w:t>Fully</w:t>
-            </w:r>
-            <w:proofErr w:type="spellEnd"/>
-            <w:r>
-              <w:t>**</w:t>
+              <w:t xml:space="preserve"> **Fully**</w:t>
             </w:r>
           </w:p>
         </w:tc>
@@ -63,13 +50,8 @@
             <w:tcW w:w="1705" w:type="dxa"/>
           </w:tcPr>
           <w:p>
-            <w:proofErr w:type="spellStart"/>
-            <w:r>
-              <w:t>Use</w:t>
-            </w:r>
-            <w:proofErr w:type="spellEnd"/>
-            <w:r>
-              <w:t xml:space="preserve"> case ID:</w:t>
+            <w:r>
+              <w:t>Use case ID:</w:t>
             </w:r>
           </w:p>
         </w:tc>
@@ -93,13 +75,8 @@
             <w:tcW w:w="1705" w:type="dxa"/>
           </w:tcPr>
           <w:p>
-            <w:proofErr w:type="spellStart"/>
-            <w:r>
-              <w:t>Scope</w:t>
-            </w:r>
-            <w:proofErr w:type="spellEnd"/>
-            <w:r>
-              <w:t>:</w:t>
+            <w:r>
+              <w:t>Scope:</w:t>
             </w:r>
           </w:p>
         </w:tc>
@@ -204,13 +181,8 @@
             <w:tcW w:w="1705" w:type="dxa"/>
           </w:tcPr>
           <w:p>
-            <w:proofErr w:type="spellStart"/>
-            <w:r>
-              <w:t>Preconditions</w:t>
-            </w:r>
-            <w:proofErr w:type="spellEnd"/>
-            <w:r>
-              <w:t>:</w:t>
+            <w:r>
+              <w:t>Preconditions:</w:t>
             </w:r>
           </w:p>
         </w:tc>
@@ -220,7 +192,21 @@
           </w:tcPr>
           <w:p>
             <w:r>
-              <w:t>Nyt medlem vil oprettes i klubben, og har et CPR-nummer</w:t>
+              <w:t xml:space="preserve">Nyt medlem vil oprettes i klubben, og har et </w:t>
+            </w:r>
+            <w:commentRangeStart w:id="0"/>
+            <w:r>
+              <w:t>CPR</w:t>
+            </w:r>
+            <w:commentRangeEnd w:id="0"/>
+            <w:r>
+              <w:rPr>
+                <w:rStyle w:val="Kommentarhenvisning"/>
+              </w:rPr>
+              <w:commentReference w:id="0"/>
+            </w:r>
+            <w:r>
+              <w:t>-nummer</w:t>
             </w:r>
           </w:p>
         </w:tc>
@@ -298,7 +284,13 @@
               </w:numPr>
             </w:pPr>
             <w:r>
-              <w:t xml:space="preserve">System prompter for ny </w:t>
+              <w:t>System prompter for ny</w:t>
+            </w:r>
+            <w:r>
+              <w:t>t</w:t>
+            </w:r>
+            <w:r>
+              <w:t xml:space="preserve"> </w:t>
             </w:r>
             <w:r>
               <w:t>medlems navn</w:t>
@@ -385,7 +377,16 @@
               </w:numPr>
             </w:pPr>
             <w:r>
-              <w:t>System prompter medlem oprettet</w:t>
+              <w:t>System angiver at</w:t>
+            </w:r>
+            <w:r>
+              <w:t xml:space="preserve"> medlem</w:t>
+            </w:r>
+            <w:r>
+              <w:t>met er</w:t>
+            </w:r>
+            <w:r>
+              <w:t xml:space="preserve"> oprettet</w:t>
             </w:r>
           </w:p>
           <w:p>
@@ -397,15 +398,7 @@
               </w:numPr>
             </w:pPr>
             <w:r>
-              <w:t>System returnerer til ”</w:t>
-            </w:r>
-            <w:proofErr w:type="spellStart"/>
-            <w:r>
-              <w:t>main</w:t>
-            </w:r>
-            <w:proofErr w:type="spellEnd"/>
-            <w:r>
-              <w:t xml:space="preserve"> menu”</w:t>
+              <w:t>System returnerer til ”main menu”</w:t>
             </w:r>
           </w:p>
         </w:tc>
@@ -429,114 +422,111 @@
             <w:tcW w:w="4680" w:type="dxa"/>
           </w:tcPr>
           <w:p>
+            <w:commentRangeStart w:id="1"/>
             <w:r>
               <w:t>3a. Formand indtaster numerisk værdi, eller ugyldige tegn.</w:t>
             </w:r>
           </w:p>
           <w:p>
-            <w:r>
-              <w:t>3b</w:t>
+            <w:pPr>
+              <w:pStyle w:val="Listeafsnit"/>
+              <w:numPr>
+                <w:ilvl w:val="0"/>
+                <w:numId w:val="6"/>
+              </w:numPr>
+            </w:pPr>
+            <w:r>
+              <w:t>System prompter for gyldigt navn.</w:t>
+            </w:r>
+          </w:p>
+          <w:p>
+            <w:pPr>
+              <w:pStyle w:val="Listeafsnit"/>
+              <w:numPr>
+                <w:ilvl w:val="0"/>
+                <w:numId w:val="6"/>
+              </w:numPr>
+            </w:pPr>
+            <w:r>
+              <w:t>Hvis navn er gyldigt, fortsæt til punkt 4. Ellers returner til 3a</w:t>
+            </w:r>
+          </w:p>
+          <w:p>
+            <w:r>
+              <w:t>5a</w:t>
+            </w:r>
+            <w:r>
+              <w:t>. Formand indtaster ikke en numerisk værdi.</w:t>
+            </w:r>
+          </w:p>
+          <w:p>
+            <w:pPr>
+              <w:pStyle w:val="Listeafsnit"/>
+              <w:numPr>
+                <w:ilvl w:val="0"/>
+                <w:numId w:val="7"/>
+              </w:numPr>
+            </w:pPr>
+            <w:r>
+              <w:t>System prompter for gyldig alder.</w:t>
+            </w:r>
+          </w:p>
+          <w:p>
+            <w:pPr>
+              <w:pStyle w:val="Listeafsnit"/>
+              <w:numPr>
+                <w:ilvl w:val="0"/>
+                <w:numId w:val="7"/>
+              </w:numPr>
+            </w:pPr>
+            <w:r>
+              <w:t>Hvis alder er gyldigt, fortsæt til punkt 6. Ellers returner til 5a</w:t>
+            </w:r>
+          </w:p>
+          <w:p>
+            <w:r>
+              <w:t>7a</w:t>
+            </w:r>
+            <w:r>
+              <w:t>. Formand vælger en</w:t>
+            </w:r>
+            <w:r>
+              <w:t xml:space="preserve"> ikkeeksisterende mulighed</w:t>
             </w:r>
             <w:r>
               <w:t>.</w:t>
             </w:r>
-            <w:r>
-              <w:t xml:space="preserve"> System prompter for gyldigt navn.</w:t>
-            </w:r>
           </w:p>
           <w:p>
             <w:pPr>
+              <w:pStyle w:val="Listeafsnit"/>
+              <w:numPr>
+                <w:ilvl w:val="0"/>
+                <w:numId w:val="8"/>
+              </w:numPr>
+            </w:pPr>
+            <w:r>
+              <w:t>Systemet prompter for gyldig indtastning</w:t>
+            </w:r>
+          </w:p>
+          <w:p>
+            <w:pPr>
+              <w:pStyle w:val="Listeafsnit"/>
+              <w:numPr>
+                <w:ilvl w:val="0"/>
+                <w:numId w:val="8"/>
+              </w:numPr>
+            </w:pPr>
+            <w:r>
+              <w:t>Hvis indtastningen er gyldig, fortsæt til punkt 8. Ellers returner til punkt 7a.</w:t>
+            </w:r>
+            <w:commentRangeEnd w:id="1"/>
+            <w:r>
               <w:rPr>
-                <w:i/>
+                <w:rStyle w:val="Kommentarhenvisning"/>
               </w:rPr>
-            </w:pPr>
-            <w:r>
-              <w:rPr>
-                <w:i/>
-              </w:rPr>
-              <w:t>Dette går igen indtil gyldigt navn er indtastet.</w:t>
-            </w:r>
-          </w:p>
-          <w:p>
-            <w:r>
-              <w:t>5a</w:t>
-            </w:r>
-            <w:r>
-              <w:t>. Formand indtaster ikke en numerisk værdi.</w:t>
-            </w:r>
-          </w:p>
-          <w:p>
-            <w:r>
-              <w:t>5</w:t>
-            </w:r>
-            <w:r>
-              <w:t>b. System prompter for gyldig alder.</w:t>
-            </w:r>
-          </w:p>
-          <w:p>
-            <w:pPr>
-              <w:rPr>
-                <w:i/>
-              </w:rPr>
-            </w:pPr>
-            <w:r>
-              <w:rPr>
-                <w:i/>
-              </w:rPr>
-              <w:t>Dette går igen indtil gyldig alder er indtastet.</w:t>
-            </w:r>
-          </w:p>
-          <w:p>
-            <w:r>
-              <w:t>7a</w:t>
-            </w:r>
-            <w:r>
-              <w:t>. Formand vælger en</w:t>
-            </w:r>
-            <w:r>
-              <w:t xml:space="preserve"> ikkeeksisterende mulighed</w:t>
-            </w:r>
-            <w:r>
-              <w:t>.</w:t>
-            </w:r>
-          </w:p>
-          <w:p>
-            <w:r>
-              <w:t>7b</w:t>
-            </w:r>
-            <w:r>
-              <w:t>. System prompter</w:t>
-            </w:r>
-            <w:r>
-              <w:t xml:space="preserve"> for eksisterende muligheder.</w:t>
-            </w:r>
-          </w:p>
-          <w:p>
-            <w:pPr>
-              <w:rPr>
-                <w:i/>
-              </w:rPr>
-            </w:pPr>
-            <w:r>
-              <w:rPr>
-                <w:i/>
-              </w:rPr>
-              <w:t>Dette går igen in</w:t>
-            </w:r>
-            <w:r>
-              <w:rPr>
-                <w:i/>
-              </w:rPr>
-              <w:t>dtil eksisterende mulighed</w:t>
-            </w:r>
-            <w:r>
-              <w:rPr>
-                <w:i/>
-              </w:rPr>
-              <w:t xml:space="preserve"> er valgt.</w:t>
-            </w:r>
-            <w:bookmarkStart w:id="0" w:name="_GoBack"/>
-            <w:bookmarkEnd w:id="0"/>
+              <w:commentReference w:id="1"/>
+            </w:r>
           </w:p>
           <w:p/>
         </w:tc>
@@ -546,13 +536,8 @@
       <w:pPr>
         <w:pStyle w:val="Overskrift1"/>
       </w:pPr>
-      <w:proofErr w:type="spellStart"/>
-      <w:r>
-        <w:t>Use</w:t>
-      </w:r>
-      <w:proofErr w:type="spellEnd"/>
-      <w:r>
-        <w:t xml:space="preserve"> case: </w:t>
+      <w:r>
+        <w:t xml:space="preserve">Use case: </w:t>
       </w:r>
     </w:p>
     <w:p/>
@@ -572,21 +557,7 @@
           <w:u w:val="single"/>
         </w:rPr>
         <w:lastRenderedPageBreak/>
-        <w:t xml:space="preserve">Brief </w:t>
-      </w:r>
-      <w:proofErr w:type="spellStart"/>
-      <w:r>
-        <w:rPr>
-          <w:u w:val="single"/>
-        </w:rPr>
-        <w:t>use</w:t>
-      </w:r>
-      <w:proofErr w:type="spellEnd"/>
-      <w:r>
-        <w:rPr>
-          <w:u w:val="single"/>
-        </w:rPr>
-        <w:t xml:space="preserve"> cases:</w:t>
+        <w:t>Brief use cases:</w:t>
       </w:r>
     </w:p>
     <w:p>
@@ -718,13 +689,8 @@
         <w:t xml:space="preserve"> i, hvad deres tid er og hvilke</w:t>
       </w:r>
       <w:r>
-        <w:t xml:space="preserve"> </w:t>
-      </w:r>
-      <w:proofErr w:type="gramStart"/>
-      <w:r>
-        <w:t>svømmedisciplin</w:t>
-      </w:r>
-      <w:proofErr w:type="gramEnd"/>
+        <w:t xml:space="preserve"> svømmedisciplin</w:t>
+      </w:r>
       <w:r>
         <w:t>(er) de er tilknyttet</w:t>
       </w:r>
@@ -759,7 +725,7 @@
       </w:r>
     </w:p>
     <w:sectPr>
-      <w:headerReference w:type="default" r:id="rId7"/>
+      <w:headerReference w:type="default" r:id="rId10"/>
       <w:pgSz w:w="11906" w:h="16838"/>
       <w:pgMar w:top="1701" w:right="1134" w:bottom="1701" w:left="1134" w:header="708" w:footer="708" w:gutter="0"/>
       <w:cols w:space="708"/>
@@ -767,6 +733,68 @@
     </w:sectPr>
   </w:body>
 </w:document>
+</file>
+
+<file path=word/comments.xml><?xml version="1.0" encoding="utf-8"?>
+<w:comments xmlns:wpc="http://schemas.microsoft.com/office/word/2010/wordprocessingCanvas" xmlns:cx="http://schemas.microsoft.com/office/drawing/2014/chartex" xmlns:cx1="http://schemas.microsoft.com/office/drawing/2015/9/8/chartex" xmlns:cx2="http://schemas.microsoft.com/office/drawing/2015/10/21/chartex" xmlns:cx3="http://schemas.microsoft.com/office/drawing/2016/5/9/chartex" xmlns:cx4="http://schemas.microsoft.com/office/drawing/2016/5/10/chartex" xmlns:cx5="http://schemas.microsoft.com/office/drawing/2016/5/11/chartex" xmlns:cx6="http://schemas.microsoft.com/office/drawing/2016/5/12/chartex" xmlns:cx7="http://schemas.microsoft.com/office/drawing/2016/5/13/chartex" xmlns:cx8="http://schemas.microsoft.com/office/drawing/2016/5/14/chartex" xmlns:mc="http://schemas.openxmlformats.org/markup-compatibility/2006" xmlns:aink="http://schemas.microsoft.com/office/drawing/2016/ink" xmlns:am3d="http://schemas.microsoft.com/office/drawing/2017/model3d" xmlns:o="urn:schemas-microsoft-com:office:office" xmlns:r="http://schemas.openxmlformats.org/officeDocument/2006/relationships" xmlns:m="http://schemas.openxmlformats.org/officeDocument/2006/math" xmlns:v="urn:schemas-microsoft-com:vml" xmlns:wp14="http://schemas.microsoft.com/office/word/2010/wordprocessingDrawing" xmlns:wp="http://schemas.openxmlformats.org/drawingml/2006/wordprocessingDrawing" xmlns:w10="urn:schemas-microsoft-com:office:word" xmlns:w="http://schemas.openxmlformats.org/wordprocessingml/2006/main" xmlns:w14="http://schemas.microsoft.com/office/word/2010/wordml" xmlns:w15="http://schemas.microsoft.com/office/word/2012/wordml" xmlns:w16cid="http://schemas.microsoft.com/office/word/2016/wordml/cid" xmlns:w16se="http://schemas.microsoft.com/office/word/2015/wordml/symex" xmlns:wpg="http://schemas.microsoft.com/office/word/2010/wordprocessingGroup" xmlns:wpi="http://schemas.microsoft.com/office/word/2010/wordprocessingInk" xmlns:wne="http://schemas.microsoft.com/office/word/2006/wordml" xmlns:wps="http://schemas.microsoft.com/office/word/2010/wordprocessingShape" mc:Ignorable="w14 w15 w16se w16cid wp14">
+  <w:comment w:id="0" w:author="Casper Frost" w:date="2017-11-17T12:20:00Z" w:initials="CF">
+    <w:p>
+      <w:pPr>
+        <w:pStyle w:val="Kommentartekst"/>
+      </w:pPr>
+      <w:r>
+        <w:rPr>
+          <w:rStyle w:val="Kommentarhenvisning"/>
+        </w:rPr>
+        <w:annotationRef/>
+      </w:r>
+      <w:r>
+        <w:t>CPR er ikke angivet som data der skal gemmes i opgaven. Eventuel precondition: personen har råd til at betale 1. kontingent?</w:t>
+      </w:r>
+    </w:p>
+  </w:comment>
+  <w:comment w:id="1" w:author="Casper Frost" w:date="2017-11-17T12:30:00Z" w:initials="CF">
+    <w:p>
+      <w:pPr>
+        <w:pStyle w:val="Kommentartekst"/>
+      </w:pPr>
+      <w:r>
+        <w:rPr>
+          <w:rStyle w:val="Kommentarhenvisning"/>
+        </w:rPr>
+        <w:annotationRef/>
+      </w:r>
+      <w:r>
+        <w:t xml:space="preserve">Jeg har rettet lidt i </w:t>
+      </w:r>
+      <w:r>
+        <w:t>e</w:t>
+      </w:r>
+      <w:bookmarkStart w:id="2" w:name="_GoBack"/>
+      <w:bookmarkEnd w:id="2"/>
+      <w:r>
+        <w:t>xtension-delen for at gøre</w:t>
+      </w:r>
+      <w:r>
+        <w:t xml:space="preserve"> det klart hvilke subflows hører til hvilke extensions</w:t>
+      </w:r>
+    </w:p>
+  </w:comment>
+</w:comments>
+</file>
+
+<file path=word/commentsExtended.xml><?xml version="1.0" encoding="utf-8"?>
+<w15:commentsEx xmlns:wpc="http://schemas.microsoft.com/office/word/2010/wordprocessingCanvas" xmlns:cx="http://schemas.microsoft.com/office/drawing/2014/chartex" xmlns:cx1="http://schemas.microsoft.com/office/drawing/2015/9/8/chartex" xmlns:cx2="http://schemas.microsoft.com/office/drawing/2015/10/21/chartex" xmlns:cx3="http://schemas.microsoft.com/office/drawing/2016/5/9/chartex" xmlns:cx4="http://schemas.microsoft.com/office/drawing/2016/5/10/chartex" xmlns:cx5="http://schemas.microsoft.com/office/drawing/2016/5/11/chartex" xmlns:cx6="http://schemas.microsoft.com/office/drawing/2016/5/12/chartex" xmlns:cx7="http://schemas.microsoft.com/office/drawing/2016/5/13/chartex" xmlns:cx8="http://schemas.microsoft.com/office/drawing/2016/5/14/chartex" xmlns:mc="http://schemas.openxmlformats.org/markup-compatibility/2006" xmlns:aink="http://schemas.microsoft.com/office/drawing/2016/ink" xmlns:am3d="http://schemas.microsoft.com/office/drawing/2017/model3d" xmlns:o="urn:schemas-microsoft-com:office:office" xmlns:r="http://schemas.openxmlformats.org/officeDocument/2006/relationships" xmlns:m="http://schemas.openxmlformats.org/officeDocument/2006/math" xmlns:v="urn:schemas-microsoft-com:vml" xmlns:wp14="http://schemas.microsoft.com/office/word/2010/wordprocessingDrawing" xmlns:wp="http://schemas.openxmlformats.org/drawingml/2006/wordprocessingDrawing" xmlns:w10="urn:schemas-microsoft-com:office:word" xmlns:w="http://schemas.openxmlformats.org/wordprocessingml/2006/main" xmlns:w14="http://schemas.microsoft.com/office/word/2010/wordml" xmlns:w15="http://schemas.microsoft.com/office/word/2012/wordml" xmlns:w16cid="http://schemas.microsoft.com/office/word/2016/wordml/cid" xmlns:w16se="http://schemas.microsoft.com/office/word/2015/wordml/symex" xmlns:wpg="http://schemas.microsoft.com/office/word/2010/wordprocessingGroup" xmlns:wpi="http://schemas.microsoft.com/office/word/2010/wordprocessingInk" xmlns:wne="http://schemas.microsoft.com/office/word/2006/wordml" xmlns:wps="http://schemas.microsoft.com/office/word/2010/wordprocessingShape" mc:Ignorable="w14 w15 w16se w16cid wp14">
+  <w15:commentEx w15:paraId="1901B472" w15:done="0"/>
+  <w15:commentEx w15:paraId="308455C8" w15:done="0"/>
+</w15:commentsEx>
+</file>
+
+<file path=word/commentsIds.xml><?xml version="1.0" encoding="utf-8"?>
+<w16cid:commentsIds xmlns:wpc="http://schemas.microsoft.com/office/word/2010/wordprocessingCanvas" xmlns:cx="http://schemas.microsoft.com/office/drawing/2014/chartex" xmlns:cx1="http://schemas.microsoft.com/office/drawing/2015/9/8/chartex" xmlns:cx2="http://schemas.microsoft.com/office/drawing/2015/10/21/chartex" xmlns:cx3="http://schemas.microsoft.com/office/drawing/2016/5/9/chartex" xmlns:cx4="http://schemas.microsoft.com/office/drawing/2016/5/10/chartex" xmlns:cx5="http://schemas.microsoft.com/office/drawing/2016/5/11/chartex" xmlns:cx6="http://schemas.microsoft.com/office/drawing/2016/5/12/chartex" xmlns:cx7="http://schemas.microsoft.com/office/drawing/2016/5/13/chartex" xmlns:cx8="http://schemas.microsoft.com/office/drawing/2016/5/14/chartex" xmlns:mc="http://schemas.openxmlformats.org/markup-compatibility/2006" xmlns:aink="http://schemas.microsoft.com/office/drawing/2016/ink" xmlns:am3d="http://schemas.microsoft.com/office/drawing/2017/model3d" xmlns:o="urn:schemas-microsoft-com:office:office" xmlns:r="http://schemas.openxmlformats.org/officeDocument/2006/relationships" xmlns:m="http://schemas.openxmlformats.org/officeDocument/2006/math" xmlns:v="urn:schemas-microsoft-com:vml" xmlns:wp14="http://schemas.microsoft.com/office/word/2010/wordprocessingDrawing" xmlns:wp="http://schemas.openxmlformats.org/drawingml/2006/wordprocessingDrawing" xmlns:w10="urn:schemas-microsoft-com:office:word" xmlns:w="http://schemas.openxmlformats.org/wordprocessingml/2006/main" xmlns:w14="http://schemas.microsoft.com/office/word/2010/wordml" xmlns:w15="http://schemas.microsoft.com/office/word/2012/wordml" xmlns:w16cid="http://schemas.microsoft.com/office/word/2016/wordml/cid" xmlns:w16se="http://schemas.microsoft.com/office/word/2015/wordml/symex" xmlns:wpg="http://schemas.microsoft.com/office/word/2010/wordprocessingGroup" xmlns:wpi="http://schemas.microsoft.com/office/word/2010/wordprocessingInk" xmlns:wne="http://schemas.microsoft.com/office/word/2006/wordml" xmlns:wps="http://schemas.microsoft.com/office/word/2010/wordprocessingShape" mc:Ignorable="w14 w15 w16se w16cid wp14">
+  <w16cid:commentId w16cid:paraId="1901B472" w16cid:durableId="1DB95293"/>
+  <w16cid:commentId w16cid:paraId="308455C8" w16cid:durableId="1DB954ED"/>
+</w16cid:commentsIds>
 </file>
 
 <file path=word/endnotes.xml><?xml version="1.0" encoding="utf-8"?>
@@ -930,6 +958,95 @@
     </w:lvl>
   </w:abstractNum>
   <w:abstractNum w:abstractNumId="1" w15:restartNumberingAfterBreak="0">
+    <w:nsid w:val="284B0050"/>
+    <w:multiLevelType w:val="hybridMultilevel"/>
+    <w:tmpl w:val="1F0A4A20"/>
+    <w:lvl w:ilvl="0" w:tplc="EE5A70E2">
+      <w:start w:val="1"/>
+      <w:numFmt w:val="decimal"/>
+      <w:lvlText w:val="%1."/>
+      <w:lvlJc w:val="left"/>
+      <w:pPr>
+        <w:ind w:left="765" w:hanging="360"/>
+      </w:pPr>
+      <w:rPr>
+        <w:rFonts w:hint="default"/>
+      </w:rPr>
+    </w:lvl>
+    <w:lvl w:ilvl="1" w:tplc="04060019" w:tentative="1">
+      <w:start w:val="1"/>
+      <w:numFmt w:val="lowerLetter"/>
+      <w:lvlText w:val="%2."/>
+      <w:lvlJc w:val="left"/>
+      <w:pPr>
+        <w:ind w:left="1485" w:hanging="360"/>
+      </w:pPr>
+    </w:lvl>
+    <w:lvl w:ilvl="2" w:tplc="0406001B" w:tentative="1">
+      <w:start w:val="1"/>
+      <w:numFmt w:val="lowerRoman"/>
+      <w:lvlText w:val="%3."/>
+      <w:lvlJc w:val="right"/>
+      <w:pPr>
+        <w:ind w:left="2205" w:hanging="180"/>
+      </w:pPr>
+    </w:lvl>
+    <w:lvl w:ilvl="3" w:tplc="0406000F" w:tentative="1">
+      <w:start w:val="1"/>
+      <w:numFmt w:val="decimal"/>
+      <w:lvlText w:val="%4."/>
+      <w:lvlJc w:val="left"/>
+      <w:pPr>
+        <w:ind w:left="2925" w:hanging="360"/>
+      </w:pPr>
+    </w:lvl>
+    <w:lvl w:ilvl="4" w:tplc="04060019" w:tentative="1">
+      <w:start w:val="1"/>
+      <w:numFmt w:val="lowerLetter"/>
+      <w:lvlText w:val="%5."/>
+      <w:lvlJc w:val="left"/>
+      <w:pPr>
+        <w:ind w:left="3645" w:hanging="360"/>
+      </w:pPr>
+    </w:lvl>
+    <w:lvl w:ilvl="5" w:tplc="0406001B" w:tentative="1">
+      <w:start w:val="1"/>
+      <w:numFmt w:val="lowerRoman"/>
+      <w:lvlText w:val="%6."/>
+      <w:lvlJc w:val="right"/>
+      <w:pPr>
+        <w:ind w:left="4365" w:hanging="180"/>
+      </w:pPr>
+    </w:lvl>
+    <w:lvl w:ilvl="6" w:tplc="0406000F" w:tentative="1">
+      <w:start w:val="1"/>
+      <w:numFmt w:val="decimal"/>
+      <w:lvlText w:val="%7."/>
+      <w:lvlJc w:val="left"/>
+      <w:pPr>
+        <w:ind w:left="5085" w:hanging="360"/>
+      </w:pPr>
+    </w:lvl>
+    <w:lvl w:ilvl="7" w:tplc="04060019" w:tentative="1">
+      <w:start w:val="1"/>
+      <w:numFmt w:val="lowerLetter"/>
+      <w:lvlText w:val="%8."/>
+      <w:lvlJc w:val="left"/>
+      <w:pPr>
+        <w:ind w:left="5805" w:hanging="360"/>
+      </w:pPr>
+    </w:lvl>
+    <w:lvl w:ilvl="8" w:tplc="0406001B" w:tentative="1">
+      <w:start w:val="1"/>
+      <w:numFmt w:val="lowerRoman"/>
+      <w:lvlText w:val="%9."/>
+      <w:lvlJc w:val="right"/>
+      <w:pPr>
+        <w:ind w:left="6525" w:hanging="180"/>
+      </w:pPr>
+    </w:lvl>
+  </w:abstractNum>
+  <w:abstractNum w:abstractNumId="2" w15:restartNumberingAfterBreak="0">
     <w:nsid w:val="2CE76398"/>
     <w:multiLevelType w:val="hybridMultilevel"/>
     <w:tmpl w:val="298C596C"/>
@@ -1018,7 +1135,96 @@
       </w:pPr>
     </w:lvl>
   </w:abstractNum>
-  <w:abstractNum w:abstractNumId="2" w15:restartNumberingAfterBreak="0">
+  <w:abstractNum w:abstractNumId="3" w15:restartNumberingAfterBreak="0">
+    <w:nsid w:val="38FD07EC"/>
+    <w:multiLevelType w:val="hybridMultilevel"/>
+    <w:tmpl w:val="E6FE1D48"/>
+    <w:lvl w:ilvl="0" w:tplc="98CAFBAE">
+      <w:start w:val="1"/>
+      <w:numFmt w:val="decimal"/>
+      <w:lvlText w:val="%1."/>
+      <w:lvlJc w:val="left"/>
+      <w:pPr>
+        <w:ind w:left="705" w:hanging="360"/>
+      </w:pPr>
+      <w:rPr>
+        <w:rFonts w:hint="default"/>
+      </w:rPr>
+    </w:lvl>
+    <w:lvl w:ilvl="1" w:tplc="04060019" w:tentative="1">
+      <w:start w:val="1"/>
+      <w:numFmt w:val="lowerLetter"/>
+      <w:lvlText w:val="%2."/>
+      <w:lvlJc w:val="left"/>
+      <w:pPr>
+        <w:ind w:left="1425" w:hanging="360"/>
+      </w:pPr>
+    </w:lvl>
+    <w:lvl w:ilvl="2" w:tplc="0406001B" w:tentative="1">
+      <w:start w:val="1"/>
+      <w:numFmt w:val="lowerRoman"/>
+      <w:lvlText w:val="%3."/>
+      <w:lvlJc w:val="right"/>
+      <w:pPr>
+        <w:ind w:left="2145" w:hanging="180"/>
+      </w:pPr>
+    </w:lvl>
+    <w:lvl w:ilvl="3" w:tplc="0406000F" w:tentative="1">
+      <w:start w:val="1"/>
+      <w:numFmt w:val="decimal"/>
+      <w:lvlText w:val="%4."/>
+      <w:lvlJc w:val="left"/>
+      <w:pPr>
+        <w:ind w:left="2865" w:hanging="360"/>
+      </w:pPr>
+    </w:lvl>
+    <w:lvl w:ilvl="4" w:tplc="04060019" w:tentative="1">
+      <w:start w:val="1"/>
+      <w:numFmt w:val="lowerLetter"/>
+      <w:lvlText w:val="%5."/>
+      <w:lvlJc w:val="left"/>
+      <w:pPr>
+        <w:ind w:left="3585" w:hanging="360"/>
+      </w:pPr>
+    </w:lvl>
+    <w:lvl w:ilvl="5" w:tplc="0406001B" w:tentative="1">
+      <w:start w:val="1"/>
+      <w:numFmt w:val="lowerRoman"/>
+      <w:lvlText w:val="%6."/>
+      <w:lvlJc w:val="right"/>
+      <w:pPr>
+        <w:ind w:left="4305" w:hanging="180"/>
+      </w:pPr>
+    </w:lvl>
+    <w:lvl w:ilvl="6" w:tplc="0406000F" w:tentative="1">
+      <w:start w:val="1"/>
+      <w:numFmt w:val="decimal"/>
+      <w:lvlText w:val="%7."/>
+      <w:lvlJc w:val="left"/>
+      <w:pPr>
+        <w:ind w:left="5025" w:hanging="360"/>
+      </w:pPr>
+    </w:lvl>
+    <w:lvl w:ilvl="7" w:tplc="04060019" w:tentative="1">
+      <w:start w:val="1"/>
+      <w:numFmt w:val="lowerLetter"/>
+      <w:lvlText w:val="%8."/>
+      <w:lvlJc w:val="left"/>
+      <w:pPr>
+        <w:ind w:left="5745" w:hanging="360"/>
+      </w:pPr>
+    </w:lvl>
+    <w:lvl w:ilvl="8" w:tplc="0406001B" w:tentative="1">
+      <w:start w:val="1"/>
+      <w:numFmt w:val="lowerRoman"/>
+      <w:lvlText w:val="%9."/>
+      <w:lvlJc w:val="right"/>
+      <w:pPr>
+        <w:ind w:left="6465" w:hanging="180"/>
+      </w:pPr>
+    </w:lvl>
+  </w:abstractNum>
+  <w:abstractNum w:abstractNumId="4" w15:restartNumberingAfterBreak="0">
     <w:nsid w:val="550441A1"/>
     <w:multiLevelType w:val="hybridMultilevel"/>
     <w:tmpl w:val="F5288150"/>
@@ -1107,7 +1313,96 @@
       </w:pPr>
     </w:lvl>
   </w:abstractNum>
-  <w:abstractNum w:abstractNumId="3" w15:restartNumberingAfterBreak="0">
+  <w:abstractNum w:abstractNumId="5" w15:restartNumberingAfterBreak="0">
+    <w:nsid w:val="63783611"/>
+    <w:multiLevelType w:val="hybridMultilevel"/>
+    <w:tmpl w:val="1F88EC2C"/>
+    <w:lvl w:ilvl="0" w:tplc="0406000F">
+      <w:start w:val="1"/>
+      <w:numFmt w:val="decimal"/>
+      <w:lvlText w:val="%1."/>
+      <w:lvlJc w:val="left"/>
+      <w:pPr>
+        <w:ind w:left="720" w:hanging="360"/>
+      </w:pPr>
+      <w:rPr>
+        <w:rFonts w:hint="default"/>
+      </w:rPr>
+    </w:lvl>
+    <w:lvl w:ilvl="1" w:tplc="04060019" w:tentative="1">
+      <w:start w:val="1"/>
+      <w:numFmt w:val="lowerLetter"/>
+      <w:lvlText w:val="%2."/>
+      <w:lvlJc w:val="left"/>
+      <w:pPr>
+        <w:ind w:left="1440" w:hanging="360"/>
+      </w:pPr>
+    </w:lvl>
+    <w:lvl w:ilvl="2" w:tplc="0406001B" w:tentative="1">
+      <w:start w:val="1"/>
+      <w:numFmt w:val="lowerRoman"/>
+      <w:lvlText w:val="%3."/>
+      <w:lvlJc w:val="right"/>
+      <w:pPr>
+        <w:ind w:left="2160" w:hanging="180"/>
+      </w:pPr>
+    </w:lvl>
+    <w:lvl w:ilvl="3" w:tplc="0406000F" w:tentative="1">
+      <w:start w:val="1"/>
+      <w:numFmt w:val="decimal"/>
+      <w:lvlText w:val="%4."/>
+      <w:lvlJc w:val="left"/>
+      <w:pPr>
+        <w:ind w:left="2880" w:hanging="360"/>
+      </w:pPr>
+    </w:lvl>
+    <w:lvl w:ilvl="4" w:tplc="04060019" w:tentative="1">
+      <w:start w:val="1"/>
+      <w:numFmt w:val="lowerLetter"/>
+      <w:lvlText w:val="%5."/>
+      <w:lvlJc w:val="left"/>
+      <w:pPr>
+        <w:ind w:left="3600" w:hanging="360"/>
+      </w:pPr>
+    </w:lvl>
+    <w:lvl w:ilvl="5" w:tplc="0406001B" w:tentative="1">
+      <w:start w:val="1"/>
+      <w:numFmt w:val="lowerRoman"/>
+      <w:lvlText w:val="%6."/>
+      <w:lvlJc w:val="right"/>
+      <w:pPr>
+        <w:ind w:left="4320" w:hanging="180"/>
+      </w:pPr>
+    </w:lvl>
+    <w:lvl w:ilvl="6" w:tplc="0406000F" w:tentative="1">
+      <w:start w:val="1"/>
+      <w:numFmt w:val="decimal"/>
+      <w:lvlText w:val="%7."/>
+      <w:lvlJc w:val="left"/>
+      <w:pPr>
+        <w:ind w:left="5040" w:hanging="360"/>
+      </w:pPr>
+    </w:lvl>
+    <w:lvl w:ilvl="7" w:tplc="04060019" w:tentative="1">
+      <w:start w:val="1"/>
+      <w:numFmt w:val="lowerLetter"/>
+      <w:lvlText w:val="%8."/>
+      <w:lvlJc w:val="left"/>
+      <w:pPr>
+        <w:ind w:left="5760" w:hanging="360"/>
+      </w:pPr>
+    </w:lvl>
+    <w:lvl w:ilvl="8" w:tplc="0406001B" w:tentative="1">
+      <w:start w:val="1"/>
+      <w:numFmt w:val="lowerRoman"/>
+      <w:lvlText w:val="%9."/>
+      <w:lvlJc w:val="right"/>
+      <w:pPr>
+        <w:ind w:left="6480" w:hanging="180"/>
+      </w:pPr>
+    </w:lvl>
+  </w:abstractNum>
+  <w:abstractNum w:abstractNumId="6" w15:restartNumberingAfterBreak="0">
     <w:nsid w:val="63AF06CB"/>
     <w:multiLevelType w:val="hybridMultilevel"/>
     <w:tmpl w:val="78CCBC3E"/>
@@ -1196,7 +1491,7 @@
       </w:pPr>
     </w:lvl>
   </w:abstractNum>
-  <w:abstractNum w:abstractNumId="4" w15:restartNumberingAfterBreak="0">
+  <w:abstractNum w:abstractNumId="7" w15:restartNumberingAfterBreak="0">
     <w:nsid w:val="79300AD1"/>
     <w:multiLevelType w:val="hybridMultilevel"/>
     <w:tmpl w:val="8C52B356"/>
@@ -1286,21 +1581,38 @@
     </w:lvl>
   </w:abstractNum>
   <w:num w:numId="1">
-    <w:abstractNumId w:val="3"/>
+    <w:abstractNumId w:val="6"/>
   </w:num>
   <w:num w:numId="2">
-    <w:abstractNumId w:val="1"/>
+    <w:abstractNumId w:val="2"/>
   </w:num>
   <w:num w:numId="3">
-    <w:abstractNumId w:val="4"/>
+    <w:abstractNumId w:val="7"/>
   </w:num>
   <w:num w:numId="4">
     <w:abstractNumId w:val="0"/>
   </w:num>
   <w:num w:numId="5">
-    <w:abstractNumId w:val="2"/>
+    <w:abstractNumId w:val="4"/>
+  </w:num>
+  <w:num w:numId="6">
+    <w:abstractNumId w:val="3"/>
+  </w:num>
+  <w:num w:numId="7">
+    <w:abstractNumId w:val="1"/>
+  </w:num>
+  <w:num w:numId="8">
+    <w:abstractNumId w:val="5"/>
   </w:num>
 </w:numbering>
+</file>
+
+<file path=word/people.xml><?xml version="1.0" encoding="utf-8"?>
+<w15:people xmlns:wpc="http://schemas.microsoft.com/office/word/2010/wordprocessingCanvas" xmlns:cx="http://schemas.microsoft.com/office/drawing/2014/chartex" xmlns:cx1="http://schemas.microsoft.com/office/drawing/2015/9/8/chartex" xmlns:cx2="http://schemas.microsoft.com/office/drawing/2015/10/21/chartex" xmlns:cx3="http://schemas.microsoft.com/office/drawing/2016/5/9/chartex" xmlns:cx4="http://schemas.microsoft.com/office/drawing/2016/5/10/chartex" xmlns:cx5="http://schemas.microsoft.com/office/drawing/2016/5/11/chartex" xmlns:cx6="http://schemas.microsoft.com/office/drawing/2016/5/12/chartex" xmlns:cx7="http://schemas.microsoft.com/office/drawing/2016/5/13/chartex" xmlns:cx8="http://schemas.microsoft.com/office/drawing/2016/5/14/chartex" xmlns:mc="http://schemas.openxmlformats.org/markup-compatibility/2006" xmlns:aink="http://schemas.microsoft.com/office/drawing/2016/ink" xmlns:am3d="http://schemas.microsoft.com/office/drawing/2017/model3d" xmlns:o="urn:schemas-microsoft-com:office:office" xmlns:r="http://schemas.openxmlformats.org/officeDocument/2006/relationships" xmlns:m="http://schemas.openxmlformats.org/officeDocument/2006/math" xmlns:v="urn:schemas-microsoft-com:vml" xmlns:wp14="http://schemas.microsoft.com/office/word/2010/wordprocessingDrawing" xmlns:wp="http://schemas.openxmlformats.org/drawingml/2006/wordprocessingDrawing" xmlns:w10="urn:schemas-microsoft-com:office:word" xmlns:w="http://schemas.openxmlformats.org/wordprocessingml/2006/main" xmlns:w14="http://schemas.microsoft.com/office/word/2010/wordml" xmlns:w15="http://schemas.microsoft.com/office/word/2012/wordml" xmlns:w16cid="http://schemas.microsoft.com/office/word/2016/wordml/cid" xmlns:w16se="http://schemas.microsoft.com/office/word/2015/wordml/symex" xmlns:wpg="http://schemas.microsoft.com/office/word/2010/wordprocessingGroup" xmlns:wpi="http://schemas.microsoft.com/office/word/2010/wordprocessingInk" xmlns:wne="http://schemas.microsoft.com/office/word/2006/wordml" xmlns:wps="http://schemas.microsoft.com/office/word/2010/wordprocessingShape" mc:Ignorable="w14 w15 w16se w16cid wp14">
+  <w15:person w15:author="Casper Frost">
+    <w15:presenceInfo w15:providerId="Windows Live" w15:userId="9c3b717de9679bc9"/>
+  </w15:person>
+</w15:people>
 </file>
 
 <file path=word/styles.xml><?xml version="1.0" encoding="utf-8"?>
@@ -1871,6 +2183,104 @@
       <w:szCs w:val="26"/>
     </w:rPr>
   </w:style>
+  <w:style w:type="character" w:styleId="Kommentarhenvisning">
+    <w:name w:val="annotation reference"/>
+    <w:basedOn w:val="Standardskrifttypeiafsnit"/>
+    <w:uiPriority w:val="99"/>
+    <w:semiHidden/>
+    <w:unhideWhenUsed/>
+    <w:rsid w:val="00641336"/>
+    <w:rPr>
+      <w:sz w:val="16"/>
+      <w:szCs w:val="16"/>
+    </w:rPr>
+  </w:style>
+  <w:style w:type="paragraph" w:styleId="Kommentartekst">
+    <w:name w:val="annotation text"/>
+    <w:basedOn w:val="Normal"/>
+    <w:link w:val="KommentartekstTegn"/>
+    <w:uiPriority w:val="99"/>
+    <w:semiHidden/>
+    <w:unhideWhenUsed/>
+    <w:rsid w:val="00641336"/>
+    <w:pPr>
+      <w:spacing w:line="240" w:lineRule="auto"/>
+    </w:pPr>
+    <w:rPr>
+      <w:sz w:val="20"/>
+      <w:szCs w:val="20"/>
+    </w:rPr>
+  </w:style>
+  <w:style w:type="character" w:customStyle="1" w:styleId="KommentartekstTegn">
+    <w:name w:val="Kommentartekst Tegn"/>
+    <w:basedOn w:val="Standardskrifttypeiafsnit"/>
+    <w:link w:val="Kommentartekst"/>
+    <w:uiPriority w:val="99"/>
+    <w:semiHidden/>
+    <w:rsid w:val="00641336"/>
+    <w:rPr>
+      <w:sz w:val="20"/>
+      <w:szCs w:val="20"/>
+    </w:rPr>
+  </w:style>
+  <w:style w:type="paragraph" w:styleId="Kommentaremne">
+    <w:name w:val="annotation subject"/>
+    <w:basedOn w:val="Kommentartekst"/>
+    <w:next w:val="Kommentartekst"/>
+    <w:link w:val="KommentaremneTegn"/>
+    <w:uiPriority w:val="99"/>
+    <w:semiHidden/>
+    <w:unhideWhenUsed/>
+    <w:rsid w:val="00641336"/>
+    <w:rPr>
+      <w:b/>
+      <w:bCs/>
+    </w:rPr>
+  </w:style>
+  <w:style w:type="character" w:customStyle="1" w:styleId="KommentaremneTegn">
+    <w:name w:val="Kommentaremne Tegn"/>
+    <w:basedOn w:val="KommentartekstTegn"/>
+    <w:link w:val="Kommentaremne"/>
+    <w:uiPriority w:val="99"/>
+    <w:semiHidden/>
+    <w:rsid w:val="00641336"/>
+    <w:rPr>
+      <w:b/>
+      <w:bCs/>
+      <w:sz w:val="20"/>
+      <w:szCs w:val="20"/>
+    </w:rPr>
+  </w:style>
+  <w:style w:type="paragraph" w:styleId="Markeringsbobletekst">
+    <w:name w:val="Balloon Text"/>
+    <w:basedOn w:val="Normal"/>
+    <w:link w:val="MarkeringsbobletekstTegn"/>
+    <w:uiPriority w:val="99"/>
+    <w:semiHidden/>
+    <w:unhideWhenUsed/>
+    <w:rsid w:val="00641336"/>
+    <w:pPr>
+      <w:spacing w:after="0" w:line="240" w:lineRule="auto"/>
+    </w:pPr>
+    <w:rPr>
+      <w:rFonts w:ascii="Segoe UI" w:hAnsi="Segoe UI" w:cs="Segoe UI"/>
+      <w:sz w:val="18"/>
+      <w:szCs w:val="18"/>
+    </w:rPr>
+  </w:style>
+  <w:style w:type="character" w:customStyle="1" w:styleId="MarkeringsbobletekstTegn">
+    <w:name w:val="Markeringsbobletekst Tegn"/>
+    <w:basedOn w:val="Standardskrifttypeiafsnit"/>
+    <w:link w:val="Markeringsbobletekst"/>
+    <w:uiPriority w:val="99"/>
+    <w:semiHidden/>
+    <w:rsid w:val="00641336"/>
+    <w:rPr>
+      <w:rFonts w:ascii="Segoe UI" w:hAnsi="Segoe UI" w:cs="Segoe UI"/>
+      <w:sz w:val="18"/>
+      <w:szCs w:val="18"/>
+    </w:rPr>
+  </w:style>
 </w:styles>
 </file>
 

</xml_diff>

<commit_message>
Uddybelse i vision 1 og tilføjelse af alternativt vision
</commit_message>
<xml_diff>
--- a/OOAD Project Documentation/Use cases til Swimclub 1. sem. opg..docx
+++ b/OOAD Project Documentation/Use cases til Swimclub 1. sem. opg..docx
@@ -22,8 +22,13 @@
             <w:tcW w:w="1705" w:type="dxa"/>
           </w:tcPr>
           <w:p>
-            <w:r>
-              <w:t>Use case navn:</w:t>
+            <w:proofErr w:type="spellStart"/>
+            <w:r>
+              <w:t>Use</w:t>
+            </w:r>
+            <w:proofErr w:type="spellEnd"/>
+            <w:r>
+              <w:t xml:space="preserve"> case navn:</w:t>
             </w:r>
           </w:p>
         </w:tc>
@@ -36,7 +41,15 @@
               <w:t>Opret medlem</w:t>
             </w:r>
             <w:r>
-              <w:t xml:space="preserve"> **Fully**</w:t>
+              <w:t xml:space="preserve"> **</w:t>
+            </w:r>
+            <w:proofErr w:type="spellStart"/>
+            <w:r>
+              <w:t>Fully</w:t>
+            </w:r>
+            <w:proofErr w:type="spellEnd"/>
+            <w:r>
+              <w:t>**</w:t>
             </w:r>
           </w:p>
         </w:tc>
@@ -50,8 +63,13 @@
             <w:tcW w:w="1705" w:type="dxa"/>
           </w:tcPr>
           <w:p>
-            <w:r>
-              <w:t>Use case ID:</w:t>
+            <w:proofErr w:type="spellStart"/>
+            <w:r>
+              <w:t>Use</w:t>
+            </w:r>
+            <w:proofErr w:type="spellEnd"/>
+            <w:r>
+              <w:t xml:space="preserve"> case ID:</w:t>
             </w:r>
           </w:p>
         </w:tc>
@@ -75,8 +93,13 @@
             <w:tcW w:w="1705" w:type="dxa"/>
           </w:tcPr>
           <w:p>
-            <w:r>
-              <w:t>Scope:</w:t>
+            <w:proofErr w:type="spellStart"/>
+            <w:r>
+              <w:t>Scope</w:t>
+            </w:r>
+            <w:proofErr w:type="spellEnd"/>
+            <w:r>
+              <w:t>:</w:t>
             </w:r>
           </w:p>
         </w:tc>
@@ -181,8 +204,13 @@
             <w:tcW w:w="1705" w:type="dxa"/>
           </w:tcPr>
           <w:p>
-            <w:r>
-              <w:t>Preconditions:</w:t>
+            <w:proofErr w:type="spellStart"/>
+            <w:r>
+              <w:t>Preconditions</w:t>
+            </w:r>
+            <w:proofErr w:type="spellEnd"/>
+            <w:r>
+              <w:t>:</w:t>
             </w:r>
           </w:p>
         </w:tc>
@@ -398,7 +426,15 @@
               </w:numPr>
             </w:pPr>
             <w:r>
-              <w:t>System returnerer til ”main menu”</w:t>
+              <w:t>System returnerer til ”</w:t>
+            </w:r>
+            <w:proofErr w:type="spellStart"/>
+            <w:r>
+              <w:t>main</w:t>
+            </w:r>
+            <w:proofErr w:type="spellEnd"/>
+            <w:r>
+              <w:t xml:space="preserve"> menu”</w:t>
             </w:r>
           </w:p>
         </w:tc>
@@ -536,8 +572,13 @@
       <w:pPr>
         <w:pStyle w:val="Overskrift1"/>
       </w:pPr>
-      <w:r>
-        <w:t xml:space="preserve">Use case: </w:t>
+      <w:proofErr w:type="spellStart"/>
+      <w:r>
+        <w:t>Use</w:t>
+      </w:r>
+      <w:proofErr w:type="spellEnd"/>
+      <w:r>
+        <w:t xml:space="preserve"> case: </w:t>
       </w:r>
     </w:p>
     <w:p/>
@@ -557,7 +598,21 @@
           <w:u w:val="single"/>
         </w:rPr>
         <w:lastRenderedPageBreak/>
-        <w:t>Brief use cases:</w:t>
+        <w:t xml:space="preserve">Brief </w:t>
+      </w:r>
+      <w:proofErr w:type="spellStart"/>
+      <w:r>
+        <w:rPr>
+          <w:u w:val="single"/>
+        </w:rPr>
+        <w:t>use</w:t>
+      </w:r>
+      <w:proofErr w:type="spellEnd"/>
+      <w:r>
+        <w:rPr>
+          <w:u w:val="single"/>
+        </w:rPr>
+        <w:t xml:space="preserve"> cases:</w:t>
       </w:r>
     </w:p>
     <w:p>
@@ -572,6 +627,12 @@
         </w:rPr>
         <w:t xml:space="preserve">UC001: </w:t>
       </w:r>
+      <w:r>
+        <w:rPr>
+          <w:u w:val="single"/>
+        </w:rPr>
+        <w:t>Opret medlem</w:t>
+      </w:r>
     </w:p>
     <w:p>
       <w:r>
@@ -602,6 +663,12 @@
         </w:rPr>
         <w:t xml:space="preserve">UC002: </w:t>
       </w:r>
+      <w:r>
+        <w:rPr>
+          <w:u w:val="single"/>
+        </w:rPr>
+        <w:t>Redigér kontingent</w:t>
+      </w:r>
     </w:p>
     <w:p>
       <w:r>
@@ -618,6 +685,11 @@
       </w:r>
     </w:p>
     <w:p>
+      <w:pPr>
+        <w:rPr>
+          <w:u w:val="single"/>
+        </w:rPr>
+      </w:pPr>
       <w:r>
         <w:rPr>
           <w:u w:val="single"/>
@@ -625,8 +697,13 @@
         <w:t>UC003:</w:t>
       </w:r>
       <w:r>
-        <w:t xml:space="preserve"> </w:t>
-      </w:r>
+        <w:rPr>
+          <w:u w:val="single"/>
+        </w:rPr>
+        <w:t xml:space="preserve"> Print restance</w:t>
+      </w:r>
+      <w:bookmarkStart w:id="2" w:name="_GoBack"/>
+      <w:bookmarkEnd w:id="2"/>
     </w:p>
     <w:p>
       <w:r>
@@ -646,6 +723,12 @@
         </w:rPr>
         <w:t>UC004:</w:t>
       </w:r>
+      <w:r>
+        <w:rPr>
+          <w:u w:val="single"/>
+        </w:rPr>
+        <w:t xml:space="preserve"> Print svømmediscipliner</w:t>
+      </w:r>
     </w:p>
     <w:p>
       <w:r>
@@ -677,6 +760,12 @@
         </w:rPr>
         <w:t>UC005:</w:t>
       </w:r>
+      <w:r>
+        <w:rPr>
+          <w:u w:val="single"/>
+        </w:rPr>
+        <w:t xml:space="preserve"> Print konkurrencesvømmere</w:t>
+      </w:r>
     </w:p>
     <w:p>
       <w:r>
@@ -689,8 +778,13 @@
         <w:t xml:space="preserve"> i, hvad deres tid er og hvilke</w:t>
       </w:r>
       <w:r>
-        <w:t xml:space="preserve"> svømmedisciplin</w:t>
-      </w:r>
+        <w:t xml:space="preserve"> </w:t>
+      </w:r>
+      <w:proofErr w:type="gramStart"/>
+      <w:r>
+        <w:t>svømmedisciplin</w:t>
+      </w:r>
+      <w:proofErr w:type="gramEnd"/>
       <w:r>
         <w:t>(er) de er tilknyttet</w:t>
       </w:r>
@@ -709,6 +803,12 @@
           <w:u w:val="single"/>
         </w:rPr>
         <w:t>UC006:</w:t>
+      </w:r>
+      <w:r>
+        <w:rPr>
+          <w:u w:val="single"/>
+        </w:rPr>
+        <w:t xml:space="preserve"> Print udtagelseskandidater</w:t>
       </w:r>
     </w:p>
     <w:p>
@@ -749,7 +849,15 @@
         <w:annotationRef/>
       </w:r>
       <w:r>
-        <w:t>CPR er ikke angivet som data der skal gemmes i opgaven. Eventuel precondition: personen har råd til at betale 1. kontingent?</w:t>
+        <w:t xml:space="preserve">CPR er ikke angivet som data der skal gemmes i opgaven. Eventuel </w:t>
+      </w:r>
+      <w:proofErr w:type="spellStart"/>
+      <w:r>
+        <w:t>precondition</w:t>
+      </w:r>
+      <w:proofErr w:type="spellEnd"/>
+      <w:r>
+        <w:t>: personen har råd til at betale 1. kontingent?</w:t>
       </w:r>
     </w:p>
   </w:comment>
@@ -770,13 +878,19 @@
       <w:r>
         <w:t>e</w:t>
       </w:r>
-      <w:bookmarkStart w:id="2" w:name="_GoBack"/>
-      <w:bookmarkEnd w:id="2"/>
       <w:r>
         <w:t>xtension-delen for at gøre</w:t>
       </w:r>
       <w:r>
-        <w:t xml:space="preserve"> det klart hvilke subflows hører til hvilke extensions</w:t>
+        <w:t xml:space="preserve"> det klart hvilke </w:t>
+      </w:r>
+      <w:proofErr w:type="spellStart"/>
+      <w:r>
+        <w:t>subflows</w:t>
+      </w:r>
+      <w:proofErr w:type="spellEnd"/>
+      <w:r>
+        <w:t xml:space="preserve"> hører til hvilke extensions</w:t>
       </w:r>
     </w:p>
   </w:comment>

</xml_diff>